<commit_message>
updated code for final report
</commit_message>
<xml_diff>
--- a/tables/outplantAPALtable.docx
+++ b/tables/outplantAPALtable.docx
@@ -11,15 +11,15 @@
       </w:tblPr>
       <w:tr>
         <w:trPr>
-          <w:trHeight w:val="620" w:hRule="auto"/>
+          <w:trHeight w:val="617" w:hRule="auto"/>
           <w:tblHeader/>
         </w:trPr>
         header 1
         <w:tc>
           <w:tcPr>
             <w:tcBorders>
-              <w:bottom w:val="single" w:sz="12" w:space="0" w:color="666666"/>
-              <w:top w:val="single" w:sz="12" w:space="0" w:color="666666"/>
+              <w:bottom w:val="single" w:sz="16" w:space="0" w:color="666666"/>
+              <w:top w:val="single" w:sz="16" w:space="0" w:color="666666"/>
               <w:left w:val="none" w:sz="0" w:space="0" w:color="000000"/>
               <w:right w:val="none" w:sz="0" w:space="0" w:color="000000"/>
             </w:tcBorders>
@@ -43,7 +43,7 @@
                 <w:right w:val="none" w:sz="0" w:space="0" w:color="000000"/>
               </w:pBdr>
               <w:spacing w:after="100" w:before="100" w:line="240"/>
-              <w:ind w:left="100" w:right="100" w:firstLine="0" w:firstLineChars="0"/>
+              <w:ind w:firstLine="0" w:left="100" w:right="100"/>
             </w:pPr>
             <w:r>
               <w:rPr>
@@ -62,8 +62,8 @@
         <w:tc>
           <w:tcPr>
             <w:tcBorders>
-              <w:bottom w:val="single" w:sz="12" w:space="0" w:color="666666"/>
-              <w:top w:val="single" w:sz="12" w:space="0" w:color="666666"/>
+              <w:bottom w:val="single" w:sz="16" w:space="0" w:color="666666"/>
+              <w:top w:val="single" w:sz="16" w:space="0" w:color="666666"/>
               <w:left w:val="none" w:sz="0" w:space="0" w:color="000000"/>
               <w:right w:val="none" w:sz="0" w:space="0" w:color="000000"/>
             </w:tcBorders>
@@ -87,7 +87,7 @@
                 <w:right w:val="none" w:sz="0" w:space="0" w:color="000000"/>
               </w:pBdr>
               <w:spacing w:after="100" w:before="100" w:line="240"/>
-              <w:ind w:left="100" w:right="100" w:firstLine="0" w:firstLineChars="0"/>
+              <w:ind w:firstLine="0" w:left="100" w:right="100"/>
             </w:pPr>
             <w:r>
               <w:rPr>
@@ -106,8 +106,8 @@
         <w:tc>
           <w:tcPr>
             <w:tcBorders>
-              <w:bottom w:val="single" w:sz="12" w:space="0" w:color="666666"/>
-              <w:top w:val="single" w:sz="12" w:space="0" w:color="666666"/>
+              <w:bottom w:val="single" w:sz="16" w:space="0" w:color="666666"/>
+              <w:top w:val="single" w:sz="16" w:space="0" w:color="666666"/>
               <w:left w:val="none" w:sz="0" w:space="0" w:color="000000"/>
               <w:right w:val="none" w:sz="0" w:space="0" w:color="000000"/>
             </w:tcBorders>
@@ -131,7 +131,7 @@
                 <w:right w:val="none" w:sz="0" w:space="0" w:color="000000"/>
               </w:pBdr>
               <w:spacing w:after="100" w:before="100" w:line="240"/>
-              <w:ind w:left="100" w:right="100" w:firstLine="0" w:firstLineChars="0"/>
+              <w:ind w:firstLine="0" w:left="100" w:right="100"/>
             </w:pPr>
             <w:r>
               <w:rPr>
@@ -150,8 +150,8 @@
         <w:tc>
           <w:tcPr>
             <w:tcBorders>
-              <w:bottom w:val="single" w:sz="12" w:space="0" w:color="666666"/>
-              <w:top w:val="single" w:sz="12" w:space="0" w:color="666666"/>
+              <w:bottom w:val="single" w:sz="16" w:space="0" w:color="666666"/>
+              <w:top w:val="single" w:sz="16" w:space="0" w:color="666666"/>
               <w:left w:val="none" w:sz="0" w:space="0" w:color="000000"/>
               <w:right w:val="none" w:sz="0" w:space="0" w:color="000000"/>
             </w:tcBorders>
@@ -175,7 +175,7 @@
                 <w:right w:val="none" w:sz="0" w:space="0" w:color="000000"/>
               </w:pBdr>
               <w:spacing w:after="100" w:before="100" w:line="240"/>
-              <w:ind w:left="100" w:right="100" w:firstLine="0" w:firstLineChars="0"/>
+              <w:ind w:firstLine="0" w:left="100" w:right="100"/>
             </w:pPr>
             <w:r>
               <w:rPr>
@@ -194,8 +194,8 @@
         <w:tc>
           <w:tcPr>
             <w:tcBorders>
-              <w:bottom w:val="single" w:sz="12" w:space="0" w:color="666666"/>
-              <w:top w:val="single" w:sz="12" w:space="0" w:color="666666"/>
+              <w:bottom w:val="single" w:sz="16" w:space="0" w:color="666666"/>
+              <w:top w:val="single" w:sz="16" w:space="0" w:color="666666"/>
               <w:left w:val="none" w:sz="0" w:space="0" w:color="000000"/>
               <w:right w:val="none" w:sz="0" w:space="0" w:color="000000"/>
             </w:tcBorders>
@@ -219,7 +219,7 @@
                 <w:right w:val="none" w:sz="0" w:space="0" w:color="000000"/>
               </w:pBdr>
               <w:spacing w:after="100" w:before="100" w:line="240"/>
-              <w:ind w:left="100" w:right="100" w:firstLine="0" w:firstLineChars="0"/>
+              <w:ind w:firstLine="0" w:left="100" w:right="100"/>
             </w:pPr>
             <w:r>
               <w:rPr>
@@ -238,8 +238,8 @@
         <w:tc>
           <w:tcPr>
             <w:tcBorders>
-              <w:bottom w:val="single" w:sz="12" w:space="0" w:color="666666"/>
-              <w:top w:val="single" w:sz="12" w:space="0" w:color="666666"/>
+              <w:bottom w:val="single" w:sz="16" w:space="0" w:color="666666"/>
+              <w:top w:val="single" w:sz="16" w:space="0" w:color="666666"/>
               <w:left w:val="none" w:sz="0" w:space="0" w:color="000000"/>
               <w:right w:val="none" w:sz="0" w:space="0" w:color="000000"/>
             </w:tcBorders>
@@ -263,7 +263,7 @@
                 <w:right w:val="none" w:sz="0" w:space="0" w:color="000000"/>
               </w:pBdr>
               <w:spacing w:after="100" w:before="100" w:line="240"/>
-              <w:ind w:left="100" w:right="100" w:firstLine="0" w:firstLineChars="0"/>
+              <w:ind w:firstLine="0" w:left="100" w:right="100"/>
             </w:pPr>
             <w:r>
               <w:rPr>
@@ -282,14 +282,14 @@
       </w:tr>
       <w:tr>
         <w:trPr>
-          <w:trHeight w:val="596" w:hRule="auto"/>
+          <w:trHeight w:val="613" w:hRule="auto"/>
         </w:trPr>
         body 1
         <w:tc>
           <w:tcPr>
             <w:tcBorders>
               <w:bottom w:val="none" w:sz="0" w:space="0" w:color="000000"/>
-              <w:top w:val="single" w:sz="12" w:space="0" w:color="666666"/>
+              <w:top w:val="single" w:sz="16" w:space="0" w:color="666666"/>
               <w:left w:val="none" w:sz="0" w:space="0" w:color="000000"/>
               <w:right w:val="none" w:sz="0" w:space="0" w:color="000000"/>
             </w:tcBorders>
@@ -313,7 +313,7 @@
                 <w:right w:val="none" w:sz="0" w:space="0" w:color="000000"/>
               </w:pBdr>
               <w:spacing w:after="100" w:before="100" w:line="240"/>
-              <w:ind w:left="100" w:right="100" w:firstLine="0" w:firstLineChars="0"/>
+              <w:ind w:firstLine="0" w:left="100" w:right="100"/>
             </w:pPr>
             <w:r>
               <w:rPr>
@@ -333,7 +333,7 @@
           <w:tcPr>
             <w:tcBorders>
               <w:bottom w:val="none" w:sz="0" w:space="0" w:color="000000"/>
-              <w:top w:val="single" w:sz="12" w:space="0" w:color="666666"/>
+              <w:top w:val="single" w:sz="16" w:space="0" w:color="666666"/>
               <w:left w:val="none" w:sz="0" w:space="0" w:color="000000"/>
               <w:right w:val="none" w:sz="0" w:space="0" w:color="000000"/>
             </w:tcBorders>
@@ -357,7 +357,7 @@
                 <w:right w:val="none" w:sz="0" w:space="0" w:color="000000"/>
               </w:pBdr>
               <w:spacing w:after="100" w:before="100" w:line="240"/>
-              <w:ind w:left="100" w:right="100" w:firstLine="0" w:firstLineChars="0"/>
+              <w:ind w:firstLine="0" w:left="100" w:right="100"/>
             </w:pPr>
             <w:r>
               <w:rPr>
@@ -377,7 +377,7 @@
           <w:tcPr>
             <w:tcBorders>
               <w:bottom w:val="none" w:sz="0" w:space="0" w:color="000000"/>
-              <w:top w:val="single" w:sz="12" w:space="0" w:color="666666"/>
+              <w:top w:val="single" w:sz="16" w:space="0" w:color="666666"/>
               <w:left w:val="none" w:sz="0" w:space="0" w:color="000000"/>
               <w:right w:val="none" w:sz="0" w:space="0" w:color="000000"/>
             </w:tcBorders>
@@ -401,7 +401,7 @@
                 <w:right w:val="none" w:sz="0" w:space="0" w:color="000000"/>
               </w:pBdr>
               <w:spacing w:after="100" w:before="100" w:line="240"/>
-              <w:ind w:left="100" w:right="100" w:firstLine="0" w:firstLineChars="0"/>
+              <w:ind w:firstLine="0" w:left="100" w:right="100"/>
             </w:pPr>
             <w:r>
               <w:rPr>
@@ -421,7 +421,7 @@
           <w:tcPr>
             <w:tcBorders>
               <w:bottom w:val="none" w:sz="0" w:space="0" w:color="000000"/>
-              <w:top w:val="single" w:sz="12" w:space="0" w:color="666666"/>
+              <w:top w:val="single" w:sz="16" w:space="0" w:color="666666"/>
               <w:left w:val="none" w:sz="0" w:space="0" w:color="000000"/>
               <w:right w:val="none" w:sz="0" w:space="0" w:color="000000"/>
             </w:tcBorders>
@@ -445,7 +445,7 @@
                 <w:right w:val="none" w:sz="0" w:space="0" w:color="000000"/>
               </w:pBdr>
               <w:spacing w:after="100" w:before="100" w:line="240"/>
-              <w:ind w:left="100" w:right="100" w:firstLine="0" w:firstLineChars="0"/>
+              <w:ind w:firstLine="0" w:left="100" w:right="100"/>
             </w:pPr>
             <w:r>
               <w:rPr>
@@ -465,7 +465,7 @@
           <w:tcPr>
             <w:tcBorders>
               <w:bottom w:val="none" w:sz="0" w:space="0" w:color="000000"/>
-              <w:top w:val="single" w:sz="12" w:space="0" w:color="666666"/>
+              <w:top w:val="single" w:sz="16" w:space="0" w:color="666666"/>
               <w:left w:val="none" w:sz="0" w:space="0" w:color="000000"/>
               <w:right w:val="none" w:sz="0" w:space="0" w:color="000000"/>
             </w:tcBorders>
@@ -489,7 +489,7 @@
                 <w:right w:val="none" w:sz="0" w:space="0" w:color="000000"/>
               </w:pBdr>
               <w:spacing w:after="100" w:before="100" w:line="240"/>
-              <w:ind w:left="100" w:right="100" w:firstLine="0" w:firstLineChars="0"/>
+              <w:ind w:firstLine="0" w:left="100" w:right="100"/>
             </w:pPr>
             <w:r>
               <w:rPr>
@@ -509,7 +509,7 @@
           <w:tcPr>
             <w:tcBorders>
               <w:bottom w:val="none" w:sz="0" w:space="0" w:color="000000"/>
-              <w:top w:val="single" w:sz="12" w:space="0" w:color="666666"/>
+              <w:top w:val="single" w:sz="16" w:space="0" w:color="666666"/>
               <w:left w:val="none" w:sz="0" w:space="0" w:color="000000"/>
               <w:right w:val="none" w:sz="0" w:space="0" w:color="000000"/>
             </w:tcBorders>
@@ -533,7 +533,7 @@
                 <w:right w:val="none" w:sz="0" w:space="0" w:color="000000"/>
               </w:pBdr>
               <w:spacing w:after="100" w:before="100" w:line="240"/>
-              <w:ind w:left="100" w:right="100" w:firstLine="0" w:firstLineChars="0"/>
+              <w:ind w:firstLine="0" w:left="100" w:right="100"/>
             </w:pPr>
             <w:r>
               <w:rPr>
@@ -552,7 +552,7 @@
       </w:tr>
       <w:tr>
         <w:trPr>
-          <w:trHeight w:val="596" w:hRule="auto"/>
+          <w:trHeight w:val="613" w:hRule="auto"/>
         </w:trPr>
         body 2
         <w:tc>
@@ -583,7 +583,7 @@
                 <w:right w:val="none" w:sz="0" w:space="0" w:color="000000"/>
               </w:pBdr>
               <w:spacing w:after="100" w:before="100" w:line="240"/>
-              <w:ind w:left="100" w:right="100" w:firstLine="0" w:firstLineChars="0"/>
+              <w:ind w:firstLine="0" w:left="100" w:right="100"/>
             </w:pPr>
             <w:r>
               <w:rPr>
@@ -627,7 +627,7 @@
                 <w:right w:val="none" w:sz="0" w:space="0" w:color="000000"/>
               </w:pBdr>
               <w:spacing w:after="100" w:before="100" w:line="240"/>
-              <w:ind w:left="100" w:right="100" w:firstLine="0" w:firstLineChars="0"/>
+              <w:ind w:firstLine="0" w:left="100" w:right="100"/>
             </w:pPr>
             <w:r>
               <w:rPr>
@@ -671,7 +671,7 @@
                 <w:right w:val="none" w:sz="0" w:space="0" w:color="000000"/>
               </w:pBdr>
               <w:spacing w:after="100" w:before="100" w:line="240"/>
-              <w:ind w:left="100" w:right="100" w:firstLine="0" w:firstLineChars="0"/>
+              <w:ind w:firstLine="0" w:left="100" w:right="100"/>
             </w:pPr>
             <w:r>
               <w:rPr>
@@ -715,7 +715,7 @@
                 <w:right w:val="none" w:sz="0" w:space="0" w:color="000000"/>
               </w:pBdr>
               <w:spacing w:after="100" w:before="100" w:line="240"/>
-              <w:ind w:left="100" w:right="100" w:firstLine="0" w:firstLineChars="0"/>
+              <w:ind w:firstLine="0" w:left="100" w:right="100"/>
             </w:pPr>
             <w:r>
               <w:rPr>
@@ -759,7 +759,7 @@
                 <w:right w:val="none" w:sz="0" w:space="0" w:color="000000"/>
               </w:pBdr>
               <w:spacing w:after="100" w:before="100" w:line="240"/>
-              <w:ind w:left="100" w:right="100" w:firstLine="0" w:firstLineChars="0"/>
+              <w:ind w:firstLine="0" w:left="100" w:right="100"/>
             </w:pPr>
             <w:r>
               <w:rPr>
@@ -803,7 +803,7 @@
                 <w:right w:val="none" w:sz="0" w:space="0" w:color="000000"/>
               </w:pBdr>
               <w:spacing w:after="100" w:before="100" w:line="240"/>
-              <w:ind w:left="100" w:right="100" w:firstLine="0" w:firstLineChars="0"/>
+              <w:ind w:firstLine="0" w:left="100" w:right="100"/>
             </w:pPr>
             <w:r>
               <w:rPr>
@@ -822,7 +822,7 @@
       </w:tr>
       <w:tr>
         <w:trPr>
-          <w:trHeight w:val="596" w:hRule="auto"/>
+          <w:trHeight w:val="612" w:hRule="auto"/>
         </w:trPr>
         body 3
         <w:tc>
@@ -853,7 +853,7 @@
                 <w:right w:val="none" w:sz="0" w:space="0" w:color="000000"/>
               </w:pBdr>
               <w:spacing w:after="100" w:before="100" w:line="240"/>
-              <w:ind w:left="100" w:right="100" w:firstLine="0" w:firstLineChars="0"/>
+              <w:ind w:firstLine="0" w:left="100" w:right="100"/>
             </w:pPr>
             <w:r>
               <w:rPr>
@@ -897,7 +897,7 @@
                 <w:right w:val="none" w:sz="0" w:space="0" w:color="000000"/>
               </w:pBdr>
               <w:spacing w:after="100" w:before="100" w:line="240"/>
-              <w:ind w:left="100" w:right="100" w:firstLine="0" w:firstLineChars="0"/>
+              <w:ind w:firstLine="0" w:left="100" w:right="100"/>
             </w:pPr>
             <w:r>
               <w:rPr>
@@ -941,7 +941,7 @@
                 <w:right w:val="none" w:sz="0" w:space="0" w:color="000000"/>
               </w:pBdr>
               <w:spacing w:after="100" w:before="100" w:line="240"/>
-              <w:ind w:left="100" w:right="100" w:firstLine="0" w:firstLineChars="0"/>
+              <w:ind w:firstLine="0" w:left="100" w:right="100"/>
             </w:pPr>
             <w:r>
               <w:rPr>
@@ -985,7 +985,7 @@
                 <w:right w:val="none" w:sz="0" w:space="0" w:color="000000"/>
               </w:pBdr>
               <w:spacing w:after="100" w:before="100" w:line="240"/>
-              <w:ind w:left="100" w:right="100" w:firstLine="0" w:firstLineChars="0"/>
+              <w:ind w:firstLine="0" w:left="100" w:right="100"/>
             </w:pPr>
             <w:r>
               <w:rPr>
@@ -1029,7 +1029,7 @@
                 <w:right w:val="none" w:sz="0" w:space="0" w:color="000000"/>
               </w:pBdr>
               <w:spacing w:after="100" w:before="100" w:line="240"/>
-              <w:ind w:left="100" w:right="100" w:firstLine="0" w:firstLineChars="0"/>
+              <w:ind w:firstLine="0" w:left="100" w:right="100"/>
             </w:pPr>
             <w:r>
               <w:rPr>
@@ -1073,7 +1073,7 @@
                 <w:right w:val="none" w:sz="0" w:space="0" w:color="000000"/>
               </w:pBdr>
               <w:spacing w:after="100" w:before="100" w:line="240"/>
-              <w:ind w:left="100" w:right="100" w:firstLine="0" w:firstLineChars="0"/>
+              <w:ind w:firstLine="0" w:left="100" w:right="100"/>
             </w:pPr>
             <w:r>
               <w:rPr>
@@ -1092,7 +1092,7 @@
       </w:tr>
       <w:tr>
         <w:trPr>
-          <w:trHeight w:val="596" w:hRule="auto"/>
+          <w:trHeight w:val="612" w:hRule="auto"/>
         </w:trPr>
         body 4
         <w:tc>
@@ -1123,7 +1123,7 @@
                 <w:right w:val="none" w:sz="0" w:space="0" w:color="000000"/>
               </w:pBdr>
               <w:spacing w:after="100" w:before="100" w:line="240"/>
-              <w:ind w:left="100" w:right="100" w:firstLine="0" w:firstLineChars="0"/>
+              <w:ind w:firstLine="0" w:left="100" w:right="100"/>
             </w:pPr>
             <w:r>
               <w:rPr>
@@ -1167,7 +1167,7 @@
                 <w:right w:val="none" w:sz="0" w:space="0" w:color="000000"/>
               </w:pBdr>
               <w:spacing w:after="100" w:before="100" w:line="240"/>
-              <w:ind w:left="100" w:right="100" w:firstLine="0" w:firstLineChars="0"/>
+              <w:ind w:firstLine="0" w:left="100" w:right="100"/>
             </w:pPr>
             <w:r>
               <w:rPr>
@@ -1211,7 +1211,7 @@
                 <w:right w:val="none" w:sz="0" w:space="0" w:color="000000"/>
               </w:pBdr>
               <w:spacing w:after="100" w:before="100" w:line="240"/>
-              <w:ind w:left="100" w:right="100" w:firstLine="0" w:firstLineChars="0"/>
+              <w:ind w:firstLine="0" w:left="100" w:right="100"/>
             </w:pPr>
             <w:r>
               <w:rPr>
@@ -1255,7 +1255,7 @@
                 <w:right w:val="none" w:sz="0" w:space="0" w:color="000000"/>
               </w:pBdr>
               <w:spacing w:after="100" w:before="100" w:line="240"/>
-              <w:ind w:left="100" w:right="100" w:firstLine="0" w:firstLineChars="0"/>
+              <w:ind w:firstLine="0" w:left="100" w:right="100"/>
             </w:pPr>
             <w:r>
               <w:rPr>
@@ -1299,7 +1299,7 @@
                 <w:right w:val="none" w:sz="0" w:space="0" w:color="000000"/>
               </w:pBdr>
               <w:spacing w:after="100" w:before="100" w:line="240"/>
-              <w:ind w:left="100" w:right="100" w:firstLine="0" w:firstLineChars="0"/>
+              <w:ind w:firstLine="0" w:left="100" w:right="100"/>
             </w:pPr>
             <w:r>
               <w:rPr>
@@ -1343,7 +1343,7 @@
                 <w:right w:val="none" w:sz="0" w:space="0" w:color="000000"/>
               </w:pBdr>
               <w:spacing w:after="100" w:before="100" w:line="240"/>
-              <w:ind w:left="100" w:right="100" w:firstLine="0" w:firstLineChars="0"/>
+              <w:ind w:firstLine="0" w:left="100" w:right="100"/>
             </w:pPr>
             <w:r>
               <w:rPr>
@@ -1362,7 +1362,7 @@
       </w:tr>
       <w:tr>
         <w:trPr>
-          <w:trHeight w:val="596" w:hRule="auto"/>
+          <w:trHeight w:val="613" w:hRule="auto"/>
         </w:trPr>
         body 5
         <w:tc>
@@ -1393,7 +1393,7 @@
                 <w:right w:val="none" w:sz="0" w:space="0" w:color="000000"/>
               </w:pBdr>
               <w:spacing w:after="100" w:before="100" w:line="240"/>
-              <w:ind w:left="100" w:right="100" w:firstLine="0" w:firstLineChars="0"/>
+              <w:ind w:firstLine="0" w:left="100" w:right="100"/>
             </w:pPr>
             <w:r>
               <w:rPr>
@@ -1437,7 +1437,7 @@
                 <w:right w:val="none" w:sz="0" w:space="0" w:color="000000"/>
               </w:pBdr>
               <w:spacing w:after="100" w:before="100" w:line="240"/>
-              <w:ind w:left="100" w:right="100" w:firstLine="0" w:firstLineChars="0"/>
+              <w:ind w:firstLine="0" w:left="100" w:right="100"/>
             </w:pPr>
             <w:r>
               <w:rPr>
@@ -1481,7 +1481,7 @@
                 <w:right w:val="none" w:sz="0" w:space="0" w:color="000000"/>
               </w:pBdr>
               <w:spacing w:after="100" w:before="100" w:line="240"/>
-              <w:ind w:left="100" w:right="100" w:firstLine="0" w:firstLineChars="0"/>
+              <w:ind w:firstLine="0" w:left="100" w:right="100"/>
             </w:pPr>
             <w:r>
               <w:rPr>
@@ -1525,7 +1525,7 @@
                 <w:right w:val="none" w:sz="0" w:space="0" w:color="000000"/>
               </w:pBdr>
               <w:spacing w:after="100" w:before="100" w:line="240"/>
-              <w:ind w:left="100" w:right="100" w:firstLine="0" w:firstLineChars="0"/>
+              <w:ind w:firstLine="0" w:left="100" w:right="100"/>
             </w:pPr>
             <w:r>
               <w:rPr>
@@ -1569,7 +1569,7 @@
                 <w:right w:val="none" w:sz="0" w:space="0" w:color="000000"/>
               </w:pBdr>
               <w:spacing w:after="100" w:before="100" w:line="240"/>
-              <w:ind w:left="100" w:right="100" w:firstLine="0" w:firstLineChars="0"/>
+              <w:ind w:firstLine="0" w:left="100" w:right="100"/>
             </w:pPr>
             <w:r>
               <w:rPr>
@@ -1613,7 +1613,7 @@
                 <w:right w:val="none" w:sz="0" w:space="0" w:color="000000"/>
               </w:pBdr>
               <w:spacing w:after="100" w:before="100" w:line="240"/>
-              <w:ind w:left="100" w:right="100" w:firstLine="0" w:firstLineChars="0"/>
+              <w:ind w:firstLine="0" w:left="100" w:right="100"/>
             </w:pPr>
             <w:r>
               <w:rPr>
@@ -1632,7 +1632,7 @@
       </w:tr>
       <w:tr>
         <w:trPr>
-          <w:trHeight w:val="596" w:hRule="auto"/>
+          <w:trHeight w:val="612" w:hRule="auto"/>
         </w:trPr>
         body 6
         <w:tc>
@@ -1663,7 +1663,7 @@
                 <w:right w:val="none" w:sz="0" w:space="0" w:color="000000"/>
               </w:pBdr>
               <w:spacing w:after="100" w:before="100" w:line="240"/>
-              <w:ind w:left="100" w:right="100" w:firstLine="0" w:firstLineChars="0"/>
+              <w:ind w:firstLine="0" w:left="100" w:right="100"/>
             </w:pPr>
             <w:r>
               <w:rPr>
@@ -1707,7 +1707,7 @@
                 <w:right w:val="none" w:sz="0" w:space="0" w:color="000000"/>
               </w:pBdr>
               <w:spacing w:after="100" w:before="100" w:line="240"/>
-              <w:ind w:left="100" w:right="100" w:firstLine="0" w:firstLineChars="0"/>
+              <w:ind w:firstLine="0" w:left="100" w:right="100"/>
             </w:pPr>
             <w:r>
               <w:rPr>
@@ -1751,7 +1751,7 @@
                 <w:right w:val="none" w:sz="0" w:space="0" w:color="000000"/>
               </w:pBdr>
               <w:spacing w:after="100" w:before="100" w:line="240"/>
-              <w:ind w:left="100" w:right="100" w:firstLine="0" w:firstLineChars="0"/>
+              <w:ind w:firstLine="0" w:left="100" w:right="100"/>
             </w:pPr>
             <w:r>
               <w:rPr>
@@ -1795,7 +1795,7 @@
                 <w:right w:val="none" w:sz="0" w:space="0" w:color="000000"/>
               </w:pBdr>
               <w:spacing w:after="100" w:before="100" w:line="240"/>
-              <w:ind w:left="100" w:right="100" w:firstLine="0" w:firstLineChars="0"/>
+              <w:ind w:firstLine="0" w:left="100" w:right="100"/>
             </w:pPr>
             <w:r>
               <w:rPr>
@@ -1839,7 +1839,7 @@
                 <w:right w:val="none" w:sz="0" w:space="0" w:color="000000"/>
               </w:pBdr>
               <w:spacing w:after="100" w:before="100" w:line="240"/>
-              <w:ind w:left="100" w:right="100" w:firstLine="0" w:firstLineChars="0"/>
+              <w:ind w:firstLine="0" w:left="100" w:right="100"/>
             </w:pPr>
             <w:r>
               <w:rPr>
@@ -1883,7 +1883,7 @@
                 <w:right w:val="none" w:sz="0" w:space="0" w:color="000000"/>
               </w:pBdr>
               <w:spacing w:after="100" w:before="100" w:line="240"/>
-              <w:ind w:left="100" w:right="100" w:firstLine="0" w:firstLineChars="0"/>
+              <w:ind w:firstLine="0" w:left="100" w:right="100"/>
             </w:pPr>
             <w:r>
               <w:rPr>
@@ -1902,7 +1902,7 @@
       </w:tr>
       <w:tr>
         <w:trPr>
-          <w:trHeight w:val="596" w:hRule="auto"/>
+          <w:trHeight w:val="613" w:hRule="auto"/>
         </w:trPr>
         body 7
         <w:tc>
@@ -1933,7 +1933,7 @@
                 <w:right w:val="none" w:sz="0" w:space="0" w:color="000000"/>
               </w:pBdr>
               <w:spacing w:after="100" w:before="100" w:line="240"/>
-              <w:ind w:left="100" w:right="100" w:firstLine="0" w:firstLineChars="0"/>
+              <w:ind w:firstLine="0" w:left="100" w:right="100"/>
             </w:pPr>
             <w:r>
               <w:rPr>
@@ -1977,7 +1977,7 @@
                 <w:right w:val="none" w:sz="0" w:space="0" w:color="000000"/>
               </w:pBdr>
               <w:spacing w:after="100" w:before="100" w:line="240"/>
-              <w:ind w:left="100" w:right="100" w:firstLine="0" w:firstLineChars="0"/>
+              <w:ind w:firstLine="0" w:left="100" w:right="100"/>
             </w:pPr>
             <w:r>
               <w:rPr>
@@ -2021,7 +2021,7 @@
                 <w:right w:val="none" w:sz="0" w:space="0" w:color="000000"/>
               </w:pBdr>
               <w:spacing w:after="100" w:before="100" w:line="240"/>
-              <w:ind w:left="100" w:right="100" w:firstLine="0" w:firstLineChars="0"/>
+              <w:ind w:firstLine="0" w:left="100" w:right="100"/>
             </w:pPr>
             <w:r>
               <w:rPr>
@@ -2065,7 +2065,7 @@
                 <w:right w:val="none" w:sz="0" w:space="0" w:color="000000"/>
               </w:pBdr>
               <w:spacing w:after="100" w:before="100" w:line="240"/>
-              <w:ind w:left="100" w:right="100" w:firstLine="0" w:firstLineChars="0"/>
+              <w:ind w:firstLine="0" w:left="100" w:right="100"/>
             </w:pPr>
             <w:r>
               <w:rPr>
@@ -2109,7 +2109,7 @@
                 <w:right w:val="none" w:sz="0" w:space="0" w:color="000000"/>
               </w:pBdr>
               <w:spacing w:after="100" w:before="100" w:line="240"/>
-              <w:ind w:left="100" w:right="100" w:firstLine="0" w:firstLineChars="0"/>
+              <w:ind w:firstLine="0" w:left="100" w:right="100"/>
             </w:pPr>
             <w:r>
               <w:rPr>
@@ -2153,7 +2153,7 @@
                 <w:right w:val="none" w:sz="0" w:space="0" w:color="000000"/>
               </w:pBdr>
               <w:spacing w:after="100" w:before="100" w:line="240"/>
-              <w:ind w:left="100" w:right="100" w:firstLine="0" w:firstLineChars="0"/>
+              <w:ind w:firstLine="0" w:left="100" w:right="100"/>
             </w:pPr>
             <w:r>
               <w:rPr>
@@ -2172,7 +2172,7 @@
       </w:tr>
       <w:tr>
         <w:trPr>
-          <w:trHeight w:val="596" w:hRule="auto"/>
+          <w:trHeight w:val="613" w:hRule="auto"/>
         </w:trPr>
         body 8
         <w:tc>
@@ -2203,7 +2203,7 @@
                 <w:right w:val="none" w:sz="0" w:space="0" w:color="000000"/>
               </w:pBdr>
               <w:spacing w:after="100" w:before="100" w:line="240"/>
-              <w:ind w:left="100" w:right="100" w:firstLine="0" w:firstLineChars="0"/>
+              <w:ind w:firstLine="0" w:left="100" w:right="100"/>
             </w:pPr>
             <w:r>
               <w:rPr>
@@ -2247,7 +2247,7 @@
                 <w:right w:val="none" w:sz="0" w:space="0" w:color="000000"/>
               </w:pBdr>
               <w:spacing w:after="100" w:before="100" w:line="240"/>
-              <w:ind w:left="100" w:right="100" w:firstLine="0" w:firstLineChars="0"/>
+              <w:ind w:firstLine="0" w:left="100" w:right="100"/>
             </w:pPr>
             <w:r>
               <w:rPr>
@@ -2291,7 +2291,7 @@
                 <w:right w:val="none" w:sz="0" w:space="0" w:color="000000"/>
               </w:pBdr>
               <w:spacing w:after="100" w:before="100" w:line="240"/>
-              <w:ind w:left="100" w:right="100" w:firstLine="0" w:firstLineChars="0"/>
+              <w:ind w:firstLine="0" w:left="100" w:right="100"/>
             </w:pPr>
             <w:r>
               <w:rPr>
@@ -2335,7 +2335,7 @@
                 <w:right w:val="none" w:sz="0" w:space="0" w:color="000000"/>
               </w:pBdr>
               <w:spacing w:after="100" w:before="100" w:line="240"/>
-              <w:ind w:left="100" w:right="100" w:firstLine="0" w:firstLineChars="0"/>
+              <w:ind w:firstLine="0" w:left="100" w:right="100"/>
             </w:pPr>
             <w:r>
               <w:rPr>
@@ -2379,7 +2379,7 @@
                 <w:right w:val="none" w:sz="0" w:space="0" w:color="000000"/>
               </w:pBdr>
               <w:spacing w:after="100" w:before="100" w:line="240"/>
-              <w:ind w:left="100" w:right="100" w:firstLine="0" w:firstLineChars="0"/>
+              <w:ind w:firstLine="0" w:left="100" w:right="100"/>
             </w:pPr>
             <w:r>
               <w:rPr>
@@ -2423,7 +2423,7 @@
                 <w:right w:val="none" w:sz="0" w:space="0" w:color="000000"/>
               </w:pBdr>
               <w:spacing w:after="100" w:before="100" w:line="240"/>
-              <w:ind w:left="100" w:right="100" w:firstLine="0" w:firstLineChars="0"/>
+              <w:ind w:firstLine="0" w:left="100" w:right="100"/>
             </w:pPr>
             <w:r>
               <w:rPr>
@@ -2442,7 +2442,7 @@
       </w:tr>
       <w:tr>
         <w:trPr>
-          <w:trHeight w:val="596" w:hRule="auto"/>
+          <w:trHeight w:val="613" w:hRule="auto"/>
         </w:trPr>
         body 9
         <w:tc>
@@ -2473,7 +2473,7 @@
                 <w:right w:val="none" w:sz="0" w:space="0" w:color="000000"/>
               </w:pBdr>
               <w:spacing w:after="100" w:before="100" w:line="240"/>
-              <w:ind w:left="100" w:right="100" w:firstLine="0" w:firstLineChars="0"/>
+              <w:ind w:firstLine="0" w:left="100" w:right="100"/>
             </w:pPr>
             <w:r>
               <w:rPr>
@@ -2517,7 +2517,7 @@
                 <w:right w:val="none" w:sz="0" w:space="0" w:color="000000"/>
               </w:pBdr>
               <w:spacing w:after="100" w:before="100" w:line="240"/>
-              <w:ind w:left="100" w:right="100" w:firstLine="0" w:firstLineChars="0"/>
+              <w:ind w:firstLine="0" w:left="100" w:right="100"/>
             </w:pPr>
             <w:r>
               <w:rPr>
@@ -2561,7 +2561,7 @@
                 <w:right w:val="none" w:sz="0" w:space="0" w:color="000000"/>
               </w:pBdr>
               <w:spacing w:after="100" w:before="100" w:line="240"/>
-              <w:ind w:left="100" w:right="100" w:firstLine="0" w:firstLineChars="0"/>
+              <w:ind w:firstLine="0" w:left="100" w:right="100"/>
             </w:pPr>
             <w:r>
               <w:rPr>
@@ -2605,7 +2605,7 @@
                 <w:right w:val="none" w:sz="0" w:space="0" w:color="000000"/>
               </w:pBdr>
               <w:spacing w:after="100" w:before="100" w:line="240"/>
-              <w:ind w:left="100" w:right="100" w:firstLine="0" w:firstLineChars="0"/>
+              <w:ind w:firstLine="0" w:left="100" w:right="100"/>
             </w:pPr>
             <w:r>
               <w:rPr>
@@ -2649,7 +2649,7 @@
                 <w:right w:val="none" w:sz="0" w:space="0" w:color="000000"/>
               </w:pBdr>
               <w:spacing w:after="100" w:before="100" w:line="240"/>
-              <w:ind w:left="100" w:right="100" w:firstLine="0" w:firstLineChars="0"/>
+              <w:ind w:firstLine="0" w:left="100" w:right="100"/>
             </w:pPr>
             <w:r>
               <w:rPr>
@@ -2693,7 +2693,7 @@
                 <w:right w:val="none" w:sz="0" w:space="0" w:color="000000"/>
               </w:pBdr>
               <w:spacing w:after="100" w:before="100" w:line="240"/>
-              <w:ind w:left="100" w:right="100" w:firstLine="0" w:firstLineChars="0"/>
+              <w:ind w:firstLine="0" w:left="100" w:right="100"/>
             </w:pPr>
             <w:r>
               <w:rPr>
@@ -2712,7 +2712,7 @@
       </w:tr>
       <w:tr>
         <w:trPr>
-          <w:trHeight w:val="597" w:hRule="auto"/>
+          <w:trHeight w:val="613" w:hRule="auto"/>
         </w:trPr>
         body10
         <w:tc>
@@ -2743,7 +2743,7 @@
                 <w:right w:val="none" w:sz="0" w:space="0" w:color="000000"/>
               </w:pBdr>
               <w:spacing w:after="100" w:before="100" w:line="240"/>
-              <w:ind w:left="100" w:right="100" w:firstLine="0" w:firstLineChars="0"/>
+              <w:ind w:firstLine="0" w:left="100" w:right="100"/>
             </w:pPr>
             <w:r>
               <w:rPr>
@@ -2787,7 +2787,7 @@
                 <w:right w:val="none" w:sz="0" w:space="0" w:color="000000"/>
               </w:pBdr>
               <w:spacing w:after="100" w:before="100" w:line="240"/>
-              <w:ind w:left="100" w:right="100" w:firstLine="0" w:firstLineChars="0"/>
+              <w:ind w:firstLine="0" w:left="100" w:right="100"/>
             </w:pPr>
             <w:r>
               <w:rPr>
@@ -2831,7 +2831,7 @@
                 <w:right w:val="none" w:sz="0" w:space="0" w:color="000000"/>
               </w:pBdr>
               <w:spacing w:after="100" w:before="100" w:line="240"/>
-              <w:ind w:left="100" w:right="100" w:firstLine="0" w:firstLineChars="0"/>
+              <w:ind w:firstLine="0" w:left="100" w:right="100"/>
             </w:pPr>
             <w:r>
               <w:rPr>
@@ -2875,7 +2875,7 @@
                 <w:right w:val="none" w:sz="0" w:space="0" w:color="000000"/>
               </w:pBdr>
               <w:spacing w:after="100" w:before="100" w:line="240"/>
-              <w:ind w:left="100" w:right="100" w:firstLine="0" w:firstLineChars="0"/>
+              <w:ind w:firstLine="0" w:left="100" w:right="100"/>
             </w:pPr>
             <w:r>
               <w:rPr>
@@ -2919,7 +2919,7 @@
                 <w:right w:val="none" w:sz="0" w:space="0" w:color="000000"/>
               </w:pBdr>
               <w:spacing w:after="100" w:before="100" w:line="240"/>
-              <w:ind w:left="100" w:right="100" w:firstLine="0" w:firstLineChars="0"/>
+              <w:ind w:firstLine="0" w:left="100" w:right="100"/>
             </w:pPr>
             <w:r>
               <w:rPr>
@@ -2963,7 +2963,7 @@
                 <w:right w:val="none" w:sz="0" w:space="0" w:color="000000"/>
               </w:pBdr>
               <w:spacing w:after="100" w:before="100" w:line="240"/>
-              <w:ind w:left="100" w:right="100" w:firstLine="0" w:firstLineChars="0"/>
+              <w:ind w:firstLine="0" w:left="100" w:right="100"/>
             </w:pPr>
             <w:r>
               <w:rPr>
@@ -2982,7 +2982,7 @@
       </w:tr>
       <w:tr>
         <w:trPr>
-          <w:trHeight w:val="596" w:hRule="auto"/>
+          <w:trHeight w:val="613" w:hRule="auto"/>
         </w:trPr>
         body11
         <w:tc>
@@ -3013,7 +3013,7 @@
                 <w:right w:val="none" w:sz="0" w:space="0" w:color="000000"/>
               </w:pBdr>
               <w:spacing w:after="100" w:before="100" w:line="240"/>
-              <w:ind w:left="100" w:right="100" w:firstLine="0" w:firstLineChars="0"/>
+              <w:ind w:firstLine="0" w:left="100" w:right="100"/>
             </w:pPr>
             <w:r>
               <w:rPr>
@@ -3057,7 +3057,7 @@
                 <w:right w:val="none" w:sz="0" w:space="0" w:color="000000"/>
               </w:pBdr>
               <w:spacing w:after="100" w:before="100" w:line="240"/>
-              <w:ind w:left="100" w:right="100" w:firstLine="0" w:firstLineChars="0"/>
+              <w:ind w:firstLine="0" w:left="100" w:right="100"/>
             </w:pPr>
             <w:r>
               <w:rPr>
@@ -3101,7 +3101,7 @@
                 <w:right w:val="none" w:sz="0" w:space="0" w:color="000000"/>
               </w:pBdr>
               <w:spacing w:after="100" w:before="100" w:line="240"/>
-              <w:ind w:left="100" w:right="100" w:firstLine="0" w:firstLineChars="0"/>
+              <w:ind w:firstLine="0" w:left="100" w:right="100"/>
             </w:pPr>
             <w:r>
               <w:rPr>
@@ -3145,7 +3145,7 @@
                 <w:right w:val="none" w:sz="0" w:space="0" w:color="000000"/>
               </w:pBdr>
               <w:spacing w:after="100" w:before="100" w:line="240"/>
-              <w:ind w:left="100" w:right="100" w:firstLine="0" w:firstLineChars="0"/>
+              <w:ind w:firstLine="0" w:left="100" w:right="100"/>
             </w:pPr>
             <w:r>
               <w:rPr>
@@ -3189,7 +3189,7 @@
                 <w:right w:val="none" w:sz="0" w:space="0" w:color="000000"/>
               </w:pBdr>
               <w:spacing w:after="100" w:before="100" w:line="240"/>
-              <w:ind w:left="100" w:right="100" w:firstLine="0" w:firstLineChars="0"/>
+              <w:ind w:firstLine="0" w:left="100" w:right="100"/>
             </w:pPr>
             <w:r>
               <w:rPr>
@@ -3233,7 +3233,7 @@
                 <w:right w:val="none" w:sz="0" w:space="0" w:color="000000"/>
               </w:pBdr>
               <w:spacing w:after="100" w:before="100" w:line="240"/>
-              <w:ind w:left="100" w:right="100" w:firstLine="0" w:firstLineChars="0"/>
+              <w:ind w:firstLine="0" w:left="100" w:right="100"/>
             </w:pPr>
             <w:r>
               <w:rPr>
@@ -3252,7 +3252,7 @@
       </w:tr>
       <w:tr>
         <w:trPr>
-          <w:trHeight w:val="596" w:hRule="auto"/>
+          <w:trHeight w:val="613" w:hRule="auto"/>
         </w:trPr>
         body12
         <w:tc>
@@ -3283,7 +3283,7 @@
                 <w:right w:val="none" w:sz="0" w:space="0" w:color="000000"/>
               </w:pBdr>
               <w:spacing w:after="100" w:before="100" w:line="240"/>
-              <w:ind w:left="100" w:right="100" w:firstLine="0" w:firstLineChars="0"/>
+              <w:ind w:firstLine="0" w:left="100" w:right="100"/>
             </w:pPr>
             <w:r>
               <w:rPr>
@@ -3327,7 +3327,7 @@
                 <w:right w:val="none" w:sz="0" w:space="0" w:color="000000"/>
               </w:pBdr>
               <w:spacing w:after="100" w:before="100" w:line="240"/>
-              <w:ind w:left="100" w:right="100" w:firstLine="0" w:firstLineChars="0"/>
+              <w:ind w:firstLine="0" w:left="100" w:right="100"/>
             </w:pPr>
             <w:r>
               <w:rPr>
@@ -3371,7 +3371,7 @@
                 <w:right w:val="none" w:sz="0" w:space="0" w:color="000000"/>
               </w:pBdr>
               <w:spacing w:after="100" w:before="100" w:line="240"/>
-              <w:ind w:left="100" w:right="100" w:firstLine="0" w:firstLineChars="0"/>
+              <w:ind w:firstLine="0" w:left="100" w:right="100"/>
             </w:pPr>
             <w:r>
               <w:rPr>
@@ -3415,7 +3415,7 @@
                 <w:right w:val="none" w:sz="0" w:space="0" w:color="000000"/>
               </w:pBdr>
               <w:spacing w:after="100" w:before="100" w:line="240"/>
-              <w:ind w:left="100" w:right="100" w:firstLine="0" w:firstLineChars="0"/>
+              <w:ind w:firstLine="0" w:left="100" w:right="100"/>
             </w:pPr>
             <w:r>
               <w:rPr>
@@ -3459,7 +3459,7 @@
                 <w:right w:val="none" w:sz="0" w:space="0" w:color="000000"/>
               </w:pBdr>
               <w:spacing w:after="100" w:before="100" w:line="240"/>
-              <w:ind w:left="100" w:right="100" w:firstLine="0" w:firstLineChars="0"/>
+              <w:ind w:firstLine="0" w:left="100" w:right="100"/>
             </w:pPr>
             <w:r>
               <w:rPr>
@@ -3503,7 +3503,7 @@
                 <w:right w:val="none" w:sz="0" w:space="0" w:color="000000"/>
               </w:pBdr>
               <w:spacing w:after="100" w:before="100" w:line="240"/>
-              <w:ind w:left="100" w:right="100" w:firstLine="0" w:firstLineChars="0"/>
+              <w:ind w:firstLine="0" w:left="100" w:right="100"/>
             </w:pPr>
             <w:r>
               <w:rPr>
@@ -3522,7 +3522,7 @@
       </w:tr>
       <w:tr>
         <w:trPr>
-          <w:trHeight w:val="596" w:hRule="auto"/>
+          <w:trHeight w:val="613" w:hRule="auto"/>
         </w:trPr>
         body13
         <w:tc>
@@ -3553,7 +3553,7 @@
                 <w:right w:val="none" w:sz="0" w:space="0" w:color="000000"/>
               </w:pBdr>
               <w:spacing w:after="100" w:before="100" w:line="240"/>
-              <w:ind w:left="100" w:right="100" w:firstLine="0" w:firstLineChars="0"/>
+              <w:ind w:firstLine="0" w:left="100" w:right="100"/>
             </w:pPr>
             <w:r>
               <w:rPr>
@@ -3597,7 +3597,7 @@
                 <w:right w:val="none" w:sz="0" w:space="0" w:color="000000"/>
               </w:pBdr>
               <w:spacing w:after="100" w:before="100" w:line="240"/>
-              <w:ind w:left="100" w:right="100" w:firstLine="0" w:firstLineChars="0"/>
+              <w:ind w:firstLine="0" w:left="100" w:right="100"/>
             </w:pPr>
             <w:r>
               <w:rPr>
@@ -3641,7 +3641,7 @@
                 <w:right w:val="none" w:sz="0" w:space="0" w:color="000000"/>
               </w:pBdr>
               <w:spacing w:after="100" w:before="100" w:line="240"/>
-              <w:ind w:left="100" w:right="100" w:firstLine="0" w:firstLineChars="0"/>
+              <w:ind w:firstLine="0" w:left="100" w:right="100"/>
             </w:pPr>
             <w:r>
               <w:rPr>
@@ -3685,7 +3685,7 @@
                 <w:right w:val="none" w:sz="0" w:space="0" w:color="000000"/>
               </w:pBdr>
               <w:spacing w:after="100" w:before="100" w:line="240"/>
-              <w:ind w:left="100" w:right="100" w:firstLine="0" w:firstLineChars="0"/>
+              <w:ind w:firstLine="0" w:left="100" w:right="100"/>
             </w:pPr>
             <w:r>
               <w:rPr>
@@ -3729,7 +3729,7 @@
                 <w:right w:val="none" w:sz="0" w:space="0" w:color="000000"/>
               </w:pBdr>
               <w:spacing w:after="100" w:before="100" w:line="240"/>
-              <w:ind w:left="100" w:right="100" w:firstLine="0" w:firstLineChars="0"/>
+              <w:ind w:firstLine="0" w:left="100" w:right="100"/>
             </w:pPr>
             <w:r>
               <w:rPr>
@@ -3773,7 +3773,7 @@
                 <w:right w:val="none" w:sz="0" w:space="0" w:color="000000"/>
               </w:pBdr>
               <w:spacing w:after="100" w:before="100" w:line="240"/>
-              <w:ind w:left="100" w:right="100" w:firstLine="0" w:firstLineChars="0"/>
+              <w:ind w:firstLine="0" w:left="100" w:right="100"/>
             </w:pPr>
             <w:r>
               <w:rPr>
@@ -3792,7 +3792,7 @@
       </w:tr>
       <w:tr>
         <w:trPr>
-          <w:trHeight w:val="597" w:hRule="auto"/>
+          <w:trHeight w:val="613" w:hRule="auto"/>
         </w:trPr>
         body14
         <w:tc>
@@ -3823,7 +3823,7 @@
                 <w:right w:val="none" w:sz="0" w:space="0" w:color="000000"/>
               </w:pBdr>
               <w:spacing w:after="100" w:before="100" w:line="240"/>
-              <w:ind w:left="100" w:right="100" w:firstLine="0" w:firstLineChars="0"/>
+              <w:ind w:firstLine="0" w:left="100" w:right="100"/>
             </w:pPr>
             <w:r>
               <w:rPr>
@@ -3867,7 +3867,7 @@
                 <w:right w:val="none" w:sz="0" w:space="0" w:color="000000"/>
               </w:pBdr>
               <w:spacing w:after="100" w:before="100" w:line="240"/>
-              <w:ind w:left="100" w:right="100" w:firstLine="0" w:firstLineChars="0"/>
+              <w:ind w:firstLine="0" w:left="100" w:right="100"/>
             </w:pPr>
             <w:r>
               <w:rPr>
@@ -3911,7 +3911,7 @@
                 <w:right w:val="none" w:sz="0" w:space="0" w:color="000000"/>
               </w:pBdr>
               <w:spacing w:after="100" w:before="100" w:line="240"/>
-              <w:ind w:left="100" w:right="100" w:firstLine="0" w:firstLineChars="0"/>
+              <w:ind w:firstLine="0" w:left="100" w:right="100"/>
             </w:pPr>
             <w:r>
               <w:rPr>
@@ -3955,7 +3955,7 @@
                 <w:right w:val="none" w:sz="0" w:space="0" w:color="000000"/>
               </w:pBdr>
               <w:spacing w:after="100" w:before="100" w:line="240"/>
-              <w:ind w:left="100" w:right="100" w:firstLine="0" w:firstLineChars="0"/>
+              <w:ind w:firstLine="0" w:left="100" w:right="100"/>
             </w:pPr>
             <w:r>
               <w:rPr>
@@ -3999,7 +3999,7 @@
                 <w:right w:val="none" w:sz="0" w:space="0" w:color="000000"/>
               </w:pBdr>
               <w:spacing w:after="100" w:before="100" w:line="240"/>
-              <w:ind w:left="100" w:right="100" w:firstLine="0" w:firstLineChars="0"/>
+              <w:ind w:firstLine="0" w:left="100" w:right="100"/>
             </w:pPr>
             <w:r>
               <w:rPr>
@@ -4043,7 +4043,7 @@
                 <w:right w:val="none" w:sz="0" w:space="0" w:color="000000"/>
               </w:pBdr>
               <w:spacing w:after="100" w:before="100" w:line="240"/>
-              <w:ind w:left="100" w:right="100" w:firstLine="0" w:firstLineChars="0"/>
+              <w:ind w:firstLine="0" w:left="100" w:right="100"/>
             </w:pPr>
             <w:r>
               <w:rPr>
@@ -4062,7 +4062,7 @@
       </w:tr>
       <w:tr>
         <w:trPr>
-          <w:trHeight w:val="598" w:hRule="auto"/>
+          <w:trHeight w:val="613" w:hRule="auto"/>
         </w:trPr>
         body15
         <w:tc>
@@ -4093,7 +4093,7 @@
                 <w:right w:val="none" w:sz="0" w:space="0" w:color="000000"/>
               </w:pBdr>
               <w:spacing w:after="100" w:before="100" w:line="240"/>
-              <w:ind w:left="100" w:right="100" w:firstLine="0" w:firstLineChars="0"/>
+              <w:ind w:firstLine="0" w:left="100" w:right="100"/>
             </w:pPr>
             <w:r>
               <w:rPr>
@@ -4137,7 +4137,7 @@
                 <w:right w:val="none" w:sz="0" w:space="0" w:color="000000"/>
               </w:pBdr>
               <w:spacing w:after="100" w:before="100" w:line="240"/>
-              <w:ind w:left="100" w:right="100" w:firstLine="0" w:firstLineChars="0"/>
+              <w:ind w:firstLine="0" w:left="100" w:right="100"/>
             </w:pPr>
             <w:r>
               <w:rPr>
@@ -4181,7 +4181,7 @@
                 <w:right w:val="none" w:sz="0" w:space="0" w:color="000000"/>
               </w:pBdr>
               <w:spacing w:after="100" w:before="100" w:line="240"/>
-              <w:ind w:left="100" w:right="100" w:firstLine="0" w:firstLineChars="0"/>
+              <w:ind w:firstLine="0" w:left="100" w:right="100"/>
             </w:pPr>
             <w:r>
               <w:rPr>
@@ -4225,7 +4225,7 @@
                 <w:right w:val="none" w:sz="0" w:space="0" w:color="000000"/>
               </w:pBdr>
               <w:spacing w:after="100" w:before="100" w:line="240"/>
-              <w:ind w:left="100" w:right="100" w:firstLine="0" w:firstLineChars="0"/>
+              <w:ind w:firstLine="0" w:left="100" w:right="100"/>
             </w:pPr>
             <w:r>
               <w:rPr>
@@ -4269,7 +4269,7 @@
                 <w:right w:val="none" w:sz="0" w:space="0" w:color="000000"/>
               </w:pBdr>
               <w:spacing w:after="100" w:before="100" w:line="240"/>
-              <w:ind w:left="100" w:right="100" w:firstLine="0" w:firstLineChars="0"/>
+              <w:ind w:firstLine="0" w:left="100" w:right="100"/>
             </w:pPr>
             <w:r>
               <w:rPr>
@@ -4313,7 +4313,7 @@
                 <w:right w:val="none" w:sz="0" w:space="0" w:color="000000"/>
               </w:pBdr>
               <w:spacing w:after="100" w:before="100" w:line="240"/>
-              <w:ind w:left="100" w:right="100" w:firstLine="0" w:firstLineChars="0"/>
+              <w:ind w:firstLine="0" w:left="100" w:right="100"/>
             </w:pPr>
             <w:r>
               <w:rPr>
@@ -4332,7 +4332,7 @@
       </w:tr>
       <w:tr>
         <w:trPr>
-          <w:trHeight w:val="596" w:hRule="auto"/>
+          <w:trHeight w:val="613" w:hRule="auto"/>
         </w:trPr>
         body16
         <w:tc>
@@ -4363,7 +4363,7 @@
                 <w:right w:val="none" w:sz="0" w:space="0" w:color="000000"/>
               </w:pBdr>
               <w:spacing w:after="100" w:before="100" w:line="240"/>
-              <w:ind w:left="100" w:right="100" w:firstLine="0" w:firstLineChars="0"/>
+              <w:ind w:firstLine="0" w:left="100" w:right="100"/>
             </w:pPr>
             <w:r>
               <w:rPr>
@@ -4407,7 +4407,7 @@
                 <w:right w:val="none" w:sz="0" w:space="0" w:color="000000"/>
               </w:pBdr>
               <w:spacing w:after="100" w:before="100" w:line="240"/>
-              <w:ind w:left="100" w:right="100" w:firstLine="0" w:firstLineChars="0"/>
+              <w:ind w:firstLine="0" w:left="100" w:right="100"/>
             </w:pPr>
             <w:r>
               <w:rPr>
@@ -4451,7 +4451,7 @@
                 <w:right w:val="none" w:sz="0" w:space="0" w:color="000000"/>
               </w:pBdr>
               <w:spacing w:after="100" w:before="100" w:line="240"/>
-              <w:ind w:left="100" w:right="100" w:firstLine="0" w:firstLineChars="0"/>
+              <w:ind w:firstLine="0" w:left="100" w:right="100"/>
             </w:pPr>
             <w:r>
               <w:rPr>
@@ -4495,7 +4495,7 @@
                 <w:right w:val="none" w:sz="0" w:space="0" w:color="000000"/>
               </w:pBdr>
               <w:spacing w:after="100" w:before="100" w:line="240"/>
-              <w:ind w:left="100" w:right="100" w:firstLine="0" w:firstLineChars="0"/>
+              <w:ind w:firstLine="0" w:left="100" w:right="100"/>
             </w:pPr>
             <w:r>
               <w:rPr>
@@ -4539,7 +4539,7 @@
                 <w:right w:val="none" w:sz="0" w:space="0" w:color="000000"/>
               </w:pBdr>
               <w:spacing w:after="100" w:before="100" w:line="240"/>
-              <w:ind w:left="100" w:right="100" w:firstLine="0" w:firstLineChars="0"/>
+              <w:ind w:firstLine="0" w:left="100" w:right="100"/>
             </w:pPr>
             <w:r>
               <w:rPr>
@@ -4583,7 +4583,7 @@
                 <w:right w:val="none" w:sz="0" w:space="0" w:color="000000"/>
               </w:pBdr>
               <w:spacing w:after="100" w:before="100" w:line="240"/>
-              <w:ind w:left="100" w:right="100" w:firstLine="0" w:firstLineChars="0"/>
+              <w:ind w:firstLine="0" w:left="100" w:right="100"/>
             </w:pPr>
             <w:r>
               <w:rPr>
@@ -4602,7 +4602,7 @@
       </w:tr>
       <w:tr>
         <w:trPr>
-          <w:trHeight w:val="597" w:hRule="auto"/>
+          <w:trHeight w:val="613" w:hRule="auto"/>
         </w:trPr>
         body17
         <w:tc>
@@ -4633,7 +4633,7 @@
                 <w:right w:val="none" w:sz="0" w:space="0" w:color="000000"/>
               </w:pBdr>
               <w:spacing w:after="100" w:before="100" w:line="240"/>
-              <w:ind w:left="100" w:right="100" w:firstLine="0" w:firstLineChars="0"/>
+              <w:ind w:firstLine="0" w:left="100" w:right="100"/>
             </w:pPr>
             <w:r>
               <w:rPr>
@@ -4677,7 +4677,7 @@
                 <w:right w:val="none" w:sz="0" w:space="0" w:color="000000"/>
               </w:pBdr>
               <w:spacing w:after="100" w:before="100" w:line="240"/>
-              <w:ind w:left="100" w:right="100" w:firstLine="0" w:firstLineChars="0"/>
+              <w:ind w:firstLine="0" w:left="100" w:right="100"/>
             </w:pPr>
             <w:r>
               <w:rPr>
@@ -4721,7 +4721,7 @@
                 <w:right w:val="none" w:sz="0" w:space="0" w:color="000000"/>
               </w:pBdr>
               <w:spacing w:after="100" w:before="100" w:line="240"/>
-              <w:ind w:left="100" w:right="100" w:firstLine="0" w:firstLineChars="0"/>
+              <w:ind w:firstLine="0" w:left="100" w:right="100"/>
             </w:pPr>
             <w:r>
               <w:rPr>
@@ -4765,7 +4765,7 @@
                 <w:right w:val="none" w:sz="0" w:space="0" w:color="000000"/>
               </w:pBdr>
               <w:spacing w:after="100" w:before="100" w:line="240"/>
-              <w:ind w:left="100" w:right="100" w:firstLine="0" w:firstLineChars="0"/>
+              <w:ind w:firstLine="0" w:left="100" w:right="100"/>
             </w:pPr>
             <w:r>
               <w:rPr>
@@ -4809,7 +4809,7 @@
                 <w:right w:val="none" w:sz="0" w:space="0" w:color="000000"/>
               </w:pBdr>
               <w:spacing w:after="100" w:before="100" w:line="240"/>
-              <w:ind w:left="100" w:right="100" w:firstLine="0" w:firstLineChars="0"/>
+              <w:ind w:firstLine="0" w:left="100" w:right="100"/>
             </w:pPr>
             <w:r>
               <w:rPr>
@@ -4853,7 +4853,7 @@
                 <w:right w:val="none" w:sz="0" w:space="0" w:color="000000"/>
               </w:pBdr>
               <w:spacing w:after="100" w:before="100" w:line="240"/>
-              <w:ind w:left="100" w:right="100" w:firstLine="0" w:firstLineChars="0"/>
+              <w:ind w:firstLine="0" w:left="100" w:right="100"/>
             </w:pPr>
             <w:r>
               <w:rPr>
@@ -4872,7 +4872,7 @@
       </w:tr>
       <w:tr>
         <w:trPr>
-          <w:trHeight w:val="596" w:hRule="auto"/>
+          <w:trHeight w:val="613" w:hRule="auto"/>
         </w:trPr>
         body18
         <w:tc>
@@ -4903,7 +4903,7 @@
                 <w:right w:val="none" w:sz="0" w:space="0" w:color="000000"/>
               </w:pBdr>
               <w:spacing w:after="100" w:before="100" w:line="240"/>
-              <w:ind w:left="100" w:right="100" w:firstLine="0" w:firstLineChars="0"/>
+              <w:ind w:firstLine="0" w:left="100" w:right="100"/>
             </w:pPr>
             <w:r>
               <w:rPr>
@@ -4947,7 +4947,7 @@
                 <w:right w:val="none" w:sz="0" w:space="0" w:color="000000"/>
               </w:pBdr>
               <w:spacing w:after="100" w:before="100" w:line="240"/>
-              <w:ind w:left="100" w:right="100" w:firstLine="0" w:firstLineChars="0"/>
+              <w:ind w:firstLine="0" w:left="100" w:right="100"/>
             </w:pPr>
             <w:r>
               <w:rPr>
@@ -4991,7 +4991,7 @@
                 <w:right w:val="none" w:sz="0" w:space="0" w:color="000000"/>
               </w:pBdr>
               <w:spacing w:after="100" w:before="100" w:line="240"/>
-              <w:ind w:left="100" w:right="100" w:firstLine="0" w:firstLineChars="0"/>
+              <w:ind w:firstLine="0" w:left="100" w:right="100"/>
             </w:pPr>
             <w:r>
               <w:rPr>
@@ -5035,7 +5035,7 @@
                 <w:right w:val="none" w:sz="0" w:space="0" w:color="000000"/>
               </w:pBdr>
               <w:spacing w:after="100" w:before="100" w:line="240"/>
-              <w:ind w:left="100" w:right="100" w:firstLine="0" w:firstLineChars="0"/>
+              <w:ind w:firstLine="0" w:left="100" w:right="100"/>
             </w:pPr>
             <w:r>
               <w:rPr>
@@ -5079,7 +5079,7 @@
                 <w:right w:val="none" w:sz="0" w:space="0" w:color="000000"/>
               </w:pBdr>
               <w:spacing w:after="100" w:before="100" w:line="240"/>
-              <w:ind w:left="100" w:right="100" w:firstLine="0" w:firstLineChars="0"/>
+              <w:ind w:firstLine="0" w:left="100" w:right="100"/>
             </w:pPr>
             <w:r>
               <w:rPr>
@@ -5123,7 +5123,7 @@
                 <w:right w:val="none" w:sz="0" w:space="0" w:color="000000"/>
               </w:pBdr>
               <w:spacing w:after="100" w:before="100" w:line="240"/>
-              <w:ind w:left="100" w:right="100" w:firstLine="0" w:firstLineChars="0"/>
+              <w:ind w:firstLine="0" w:left="100" w:right="100"/>
             </w:pPr>
             <w:r>
               <w:rPr>
@@ -5142,7 +5142,7 @@
       </w:tr>
       <w:tr>
         <w:trPr>
-          <w:trHeight w:val="596" w:hRule="auto"/>
+          <w:trHeight w:val="613" w:hRule="auto"/>
         </w:trPr>
         body19
         <w:tc>
@@ -5173,7 +5173,7 @@
                 <w:right w:val="none" w:sz="0" w:space="0" w:color="000000"/>
               </w:pBdr>
               <w:spacing w:after="100" w:before="100" w:line="240"/>
-              <w:ind w:left="100" w:right="100" w:firstLine="0" w:firstLineChars="0"/>
+              <w:ind w:firstLine="0" w:left="100" w:right="100"/>
             </w:pPr>
             <w:r>
               <w:rPr>
@@ -5217,7 +5217,7 @@
                 <w:right w:val="none" w:sz="0" w:space="0" w:color="000000"/>
               </w:pBdr>
               <w:spacing w:after="100" w:before="100" w:line="240"/>
-              <w:ind w:left="100" w:right="100" w:firstLine="0" w:firstLineChars="0"/>
+              <w:ind w:firstLine="0" w:left="100" w:right="100"/>
             </w:pPr>
             <w:r>
               <w:rPr>
@@ -5261,7 +5261,7 @@
                 <w:right w:val="none" w:sz="0" w:space="0" w:color="000000"/>
               </w:pBdr>
               <w:spacing w:after="100" w:before="100" w:line="240"/>
-              <w:ind w:left="100" w:right="100" w:firstLine="0" w:firstLineChars="0"/>
+              <w:ind w:firstLine="0" w:left="100" w:right="100"/>
             </w:pPr>
             <w:r>
               <w:rPr>
@@ -5305,7 +5305,7 @@
                 <w:right w:val="none" w:sz="0" w:space="0" w:color="000000"/>
               </w:pBdr>
               <w:spacing w:after="100" w:before="100" w:line="240"/>
-              <w:ind w:left="100" w:right="100" w:firstLine="0" w:firstLineChars="0"/>
+              <w:ind w:firstLine="0" w:left="100" w:right="100"/>
             </w:pPr>
             <w:r>
               <w:rPr>
@@ -5349,7 +5349,7 @@
                 <w:right w:val="none" w:sz="0" w:space="0" w:color="000000"/>
               </w:pBdr>
               <w:spacing w:after="100" w:before="100" w:line="240"/>
-              <w:ind w:left="100" w:right="100" w:firstLine="0" w:firstLineChars="0"/>
+              <w:ind w:firstLine="0" w:left="100" w:right="100"/>
             </w:pPr>
             <w:r>
               <w:rPr>
@@ -5393,7 +5393,7 @@
                 <w:right w:val="none" w:sz="0" w:space="0" w:color="000000"/>
               </w:pBdr>
               <w:spacing w:after="100" w:before="100" w:line="240"/>
-              <w:ind w:left="100" w:right="100" w:firstLine="0" w:firstLineChars="0"/>
+              <w:ind w:firstLine="0" w:left="100" w:right="100"/>
             </w:pPr>
             <w:r>
               <w:rPr>
@@ -5412,7 +5412,7 @@
       </w:tr>
       <w:tr>
         <w:trPr>
-          <w:trHeight w:val="597" w:hRule="auto"/>
+          <w:trHeight w:val="613" w:hRule="auto"/>
         </w:trPr>
         body20
         <w:tc>
@@ -5443,7 +5443,7 @@
                 <w:right w:val="none" w:sz="0" w:space="0" w:color="000000"/>
               </w:pBdr>
               <w:spacing w:after="100" w:before="100" w:line="240"/>
-              <w:ind w:left="100" w:right="100" w:firstLine="0" w:firstLineChars="0"/>
+              <w:ind w:firstLine="0" w:left="100" w:right="100"/>
             </w:pPr>
             <w:r>
               <w:rPr>
@@ -5487,7 +5487,7 @@
                 <w:right w:val="none" w:sz="0" w:space="0" w:color="000000"/>
               </w:pBdr>
               <w:spacing w:after="100" w:before="100" w:line="240"/>
-              <w:ind w:left="100" w:right="100" w:firstLine="0" w:firstLineChars="0"/>
+              <w:ind w:firstLine="0" w:left="100" w:right="100"/>
             </w:pPr>
             <w:r>
               <w:rPr>
@@ -5531,7 +5531,7 @@
                 <w:right w:val="none" w:sz="0" w:space="0" w:color="000000"/>
               </w:pBdr>
               <w:spacing w:after="100" w:before="100" w:line="240"/>
-              <w:ind w:left="100" w:right="100" w:firstLine="0" w:firstLineChars="0"/>
+              <w:ind w:firstLine="0" w:left="100" w:right="100"/>
             </w:pPr>
             <w:r>
               <w:rPr>
@@ -5575,7 +5575,7 @@
                 <w:right w:val="none" w:sz="0" w:space="0" w:color="000000"/>
               </w:pBdr>
               <w:spacing w:after="100" w:before="100" w:line="240"/>
-              <w:ind w:left="100" w:right="100" w:firstLine="0" w:firstLineChars="0"/>
+              <w:ind w:firstLine="0" w:left="100" w:right="100"/>
             </w:pPr>
             <w:r>
               <w:rPr>
@@ -5619,7 +5619,7 @@
                 <w:right w:val="none" w:sz="0" w:space="0" w:color="000000"/>
               </w:pBdr>
               <w:spacing w:after="100" w:before="100" w:line="240"/>
-              <w:ind w:left="100" w:right="100" w:firstLine="0" w:firstLineChars="0"/>
+              <w:ind w:firstLine="0" w:left="100" w:right="100"/>
             </w:pPr>
             <w:r>
               <w:rPr>
@@ -5663,7 +5663,7 @@
                 <w:right w:val="none" w:sz="0" w:space="0" w:color="000000"/>
               </w:pBdr>
               <w:spacing w:after="100" w:before="100" w:line="240"/>
-              <w:ind w:left="100" w:right="100" w:firstLine="0" w:firstLineChars="0"/>
+              <w:ind w:firstLine="0" w:left="100" w:right="100"/>
             </w:pPr>
             <w:r>
               <w:rPr>
@@ -5682,7 +5682,7 @@
       </w:tr>
       <w:tr>
         <w:trPr>
-          <w:trHeight w:val="597" w:hRule="auto"/>
+          <w:trHeight w:val="613" w:hRule="auto"/>
         </w:trPr>
         body21
         <w:tc>
@@ -5713,7 +5713,7 @@
                 <w:right w:val="none" w:sz="0" w:space="0" w:color="000000"/>
               </w:pBdr>
               <w:spacing w:after="100" w:before="100" w:line="240"/>
-              <w:ind w:left="100" w:right="100" w:firstLine="0" w:firstLineChars="0"/>
+              <w:ind w:firstLine="0" w:left="100" w:right="100"/>
             </w:pPr>
             <w:r>
               <w:rPr>
@@ -5757,7 +5757,7 @@
                 <w:right w:val="none" w:sz="0" w:space="0" w:color="000000"/>
               </w:pBdr>
               <w:spacing w:after="100" w:before="100" w:line="240"/>
-              <w:ind w:left="100" w:right="100" w:firstLine="0" w:firstLineChars="0"/>
+              <w:ind w:firstLine="0" w:left="100" w:right="100"/>
             </w:pPr>
             <w:r>
               <w:rPr>
@@ -5801,7 +5801,7 @@
                 <w:right w:val="none" w:sz="0" w:space="0" w:color="000000"/>
               </w:pBdr>
               <w:spacing w:after="100" w:before="100" w:line="240"/>
-              <w:ind w:left="100" w:right="100" w:firstLine="0" w:firstLineChars="0"/>
+              <w:ind w:firstLine="0" w:left="100" w:right="100"/>
             </w:pPr>
             <w:r>
               <w:rPr>
@@ -5845,7 +5845,7 @@
                 <w:right w:val="none" w:sz="0" w:space="0" w:color="000000"/>
               </w:pBdr>
               <w:spacing w:after="100" w:before="100" w:line="240"/>
-              <w:ind w:left="100" w:right="100" w:firstLine="0" w:firstLineChars="0"/>
+              <w:ind w:firstLine="0" w:left="100" w:right="100"/>
             </w:pPr>
             <w:r>
               <w:rPr>
@@ -5889,7 +5889,7 @@
                 <w:right w:val="none" w:sz="0" w:space="0" w:color="000000"/>
               </w:pBdr>
               <w:spacing w:after="100" w:before="100" w:line="240"/>
-              <w:ind w:left="100" w:right="100" w:firstLine="0" w:firstLineChars="0"/>
+              <w:ind w:firstLine="0" w:left="100" w:right="100"/>
             </w:pPr>
             <w:r>
               <w:rPr>
@@ -5933,7 +5933,7 @@
                 <w:right w:val="none" w:sz="0" w:space="0" w:color="000000"/>
               </w:pBdr>
               <w:spacing w:after="100" w:before="100" w:line="240"/>
-              <w:ind w:left="100" w:right="100" w:firstLine="0" w:firstLineChars="0"/>
+              <w:ind w:firstLine="0" w:left="100" w:right="100"/>
             </w:pPr>
             <w:r>
               <w:rPr>
@@ -5952,7 +5952,7 @@
       </w:tr>
       <w:tr>
         <w:trPr>
-          <w:trHeight w:val="596" w:hRule="auto"/>
+          <w:trHeight w:val="613" w:hRule="auto"/>
         </w:trPr>
         body22
         <w:tc>
@@ -5983,7 +5983,7 @@
                 <w:right w:val="none" w:sz="0" w:space="0" w:color="000000"/>
               </w:pBdr>
               <w:spacing w:after="100" w:before="100" w:line="240"/>
-              <w:ind w:left="100" w:right="100" w:firstLine="0" w:firstLineChars="0"/>
+              <w:ind w:firstLine="0" w:left="100" w:right="100"/>
             </w:pPr>
             <w:r>
               <w:rPr>
@@ -6027,7 +6027,7 @@
                 <w:right w:val="none" w:sz="0" w:space="0" w:color="000000"/>
               </w:pBdr>
               <w:spacing w:after="100" w:before="100" w:line="240"/>
-              <w:ind w:left="100" w:right="100" w:firstLine="0" w:firstLineChars="0"/>
+              <w:ind w:firstLine="0" w:left="100" w:right="100"/>
             </w:pPr>
             <w:r>
               <w:rPr>
@@ -6071,7 +6071,7 @@
                 <w:right w:val="none" w:sz="0" w:space="0" w:color="000000"/>
               </w:pBdr>
               <w:spacing w:after="100" w:before="100" w:line="240"/>
-              <w:ind w:left="100" w:right="100" w:firstLine="0" w:firstLineChars="0"/>
+              <w:ind w:firstLine="0" w:left="100" w:right="100"/>
             </w:pPr>
             <w:r>
               <w:rPr>
@@ -6115,7 +6115,7 @@
                 <w:right w:val="none" w:sz="0" w:space="0" w:color="000000"/>
               </w:pBdr>
               <w:spacing w:after="100" w:before="100" w:line="240"/>
-              <w:ind w:left="100" w:right="100" w:firstLine="0" w:firstLineChars="0"/>
+              <w:ind w:firstLine="0" w:left="100" w:right="100"/>
             </w:pPr>
             <w:r>
               <w:rPr>
@@ -6159,7 +6159,7 @@
                 <w:right w:val="none" w:sz="0" w:space="0" w:color="000000"/>
               </w:pBdr>
               <w:spacing w:after="100" w:before="100" w:line="240"/>
-              <w:ind w:left="100" w:right="100" w:firstLine="0" w:firstLineChars="0"/>
+              <w:ind w:firstLine="0" w:left="100" w:right="100"/>
             </w:pPr>
             <w:r>
               <w:rPr>
@@ -6203,7 +6203,7 @@
                 <w:right w:val="none" w:sz="0" w:space="0" w:color="000000"/>
               </w:pBdr>
               <w:spacing w:after="100" w:before="100" w:line="240"/>
-              <w:ind w:left="100" w:right="100" w:firstLine="0" w:firstLineChars="0"/>
+              <w:ind w:firstLine="0" w:left="100" w:right="100"/>
             </w:pPr>
             <w:r>
               <w:rPr>
@@ -6222,7 +6222,7 @@
       </w:tr>
       <w:tr>
         <w:trPr>
-          <w:trHeight w:val="597" w:hRule="auto"/>
+          <w:trHeight w:val="613" w:hRule="auto"/>
         </w:trPr>
         body23
         <w:tc>
@@ -6253,7 +6253,7 @@
                 <w:right w:val="none" w:sz="0" w:space="0" w:color="000000"/>
               </w:pBdr>
               <w:spacing w:after="100" w:before="100" w:line="240"/>
-              <w:ind w:left="100" w:right="100" w:firstLine="0" w:firstLineChars="0"/>
+              <w:ind w:firstLine="0" w:left="100" w:right="100"/>
             </w:pPr>
             <w:r>
               <w:rPr>
@@ -6297,7 +6297,7 @@
                 <w:right w:val="none" w:sz="0" w:space="0" w:color="000000"/>
               </w:pBdr>
               <w:spacing w:after="100" w:before="100" w:line="240"/>
-              <w:ind w:left="100" w:right="100" w:firstLine="0" w:firstLineChars="0"/>
+              <w:ind w:firstLine="0" w:left="100" w:right="100"/>
             </w:pPr>
             <w:r>
               <w:rPr>
@@ -6341,7 +6341,7 @@
                 <w:right w:val="none" w:sz="0" w:space="0" w:color="000000"/>
               </w:pBdr>
               <w:spacing w:after="100" w:before="100" w:line="240"/>
-              <w:ind w:left="100" w:right="100" w:firstLine="0" w:firstLineChars="0"/>
+              <w:ind w:firstLine="0" w:left="100" w:right="100"/>
             </w:pPr>
             <w:r>
               <w:rPr>
@@ -6385,7 +6385,7 @@
                 <w:right w:val="none" w:sz="0" w:space="0" w:color="000000"/>
               </w:pBdr>
               <w:spacing w:after="100" w:before="100" w:line="240"/>
-              <w:ind w:left="100" w:right="100" w:firstLine="0" w:firstLineChars="0"/>
+              <w:ind w:firstLine="0" w:left="100" w:right="100"/>
             </w:pPr>
             <w:r>
               <w:rPr>
@@ -6429,7 +6429,7 @@
                 <w:right w:val="none" w:sz="0" w:space="0" w:color="000000"/>
               </w:pBdr>
               <w:spacing w:after="100" w:before="100" w:line="240"/>
-              <w:ind w:left="100" w:right="100" w:firstLine="0" w:firstLineChars="0"/>
+              <w:ind w:firstLine="0" w:left="100" w:right="100"/>
             </w:pPr>
             <w:r>
               <w:rPr>
@@ -6473,7 +6473,7 @@
                 <w:right w:val="none" w:sz="0" w:space="0" w:color="000000"/>
               </w:pBdr>
               <w:spacing w:after="100" w:before="100" w:line="240"/>
-              <w:ind w:left="100" w:right="100" w:firstLine="0" w:firstLineChars="0"/>
+              <w:ind w:firstLine="0" w:left="100" w:right="100"/>
             </w:pPr>
             <w:r>
               <w:rPr>
@@ -6492,7 +6492,7 @@
       </w:tr>
       <w:tr>
         <w:trPr>
-          <w:trHeight w:val="596" w:hRule="auto"/>
+          <w:trHeight w:val="613" w:hRule="auto"/>
         </w:trPr>
         body24
         <w:tc>
@@ -6523,7 +6523,7 @@
                 <w:right w:val="none" w:sz="0" w:space="0" w:color="000000"/>
               </w:pBdr>
               <w:spacing w:after="100" w:before="100" w:line="240"/>
-              <w:ind w:left="100" w:right="100" w:firstLine="0" w:firstLineChars="0"/>
+              <w:ind w:firstLine="0" w:left="100" w:right="100"/>
             </w:pPr>
             <w:r>
               <w:rPr>
@@ -6567,7 +6567,7 @@
                 <w:right w:val="none" w:sz="0" w:space="0" w:color="000000"/>
               </w:pBdr>
               <w:spacing w:after="100" w:before="100" w:line="240"/>
-              <w:ind w:left="100" w:right="100" w:firstLine="0" w:firstLineChars="0"/>
+              <w:ind w:firstLine="0" w:left="100" w:right="100"/>
             </w:pPr>
             <w:r>
               <w:rPr>
@@ -6611,7 +6611,7 @@
                 <w:right w:val="none" w:sz="0" w:space="0" w:color="000000"/>
               </w:pBdr>
               <w:spacing w:after="100" w:before="100" w:line="240"/>
-              <w:ind w:left="100" w:right="100" w:firstLine="0" w:firstLineChars="0"/>
+              <w:ind w:firstLine="0" w:left="100" w:right="100"/>
             </w:pPr>
             <w:r>
               <w:rPr>
@@ -6655,7 +6655,7 @@
                 <w:right w:val="none" w:sz="0" w:space="0" w:color="000000"/>
               </w:pBdr>
               <w:spacing w:after="100" w:before="100" w:line="240"/>
-              <w:ind w:left="100" w:right="100" w:firstLine="0" w:firstLineChars="0"/>
+              <w:ind w:firstLine="0" w:left="100" w:right="100"/>
             </w:pPr>
             <w:r>
               <w:rPr>
@@ -6699,7 +6699,7 @@
                 <w:right w:val="none" w:sz="0" w:space="0" w:color="000000"/>
               </w:pBdr>
               <w:spacing w:after="100" w:before="100" w:line="240"/>
-              <w:ind w:left="100" w:right="100" w:firstLine="0" w:firstLineChars="0"/>
+              <w:ind w:firstLine="0" w:left="100" w:right="100"/>
             </w:pPr>
             <w:r>
               <w:rPr>
@@ -6743,7 +6743,7 @@
                 <w:right w:val="none" w:sz="0" w:space="0" w:color="000000"/>
               </w:pBdr>
               <w:spacing w:after="100" w:before="100" w:line="240"/>
-              <w:ind w:left="100" w:right="100" w:firstLine="0" w:firstLineChars="0"/>
+              <w:ind w:firstLine="0" w:left="100" w:right="100"/>
             </w:pPr>
             <w:r>
               <w:rPr>
@@ -6762,7 +6762,7 @@
       </w:tr>
       <w:tr>
         <w:trPr>
-          <w:trHeight w:val="597" w:hRule="auto"/>
+          <w:trHeight w:val="613" w:hRule="auto"/>
         </w:trPr>
         body25
         <w:tc>
@@ -6793,7 +6793,7 @@
                 <w:right w:val="none" w:sz="0" w:space="0" w:color="000000"/>
               </w:pBdr>
               <w:spacing w:after="100" w:before="100" w:line="240"/>
-              <w:ind w:left="100" w:right="100" w:firstLine="0" w:firstLineChars="0"/>
+              <w:ind w:firstLine="0" w:left="100" w:right="100"/>
             </w:pPr>
             <w:r>
               <w:rPr>
@@ -6837,7 +6837,7 @@
                 <w:right w:val="none" w:sz="0" w:space="0" w:color="000000"/>
               </w:pBdr>
               <w:spacing w:after="100" w:before="100" w:line="240"/>
-              <w:ind w:left="100" w:right="100" w:firstLine="0" w:firstLineChars="0"/>
+              <w:ind w:firstLine="0" w:left="100" w:right="100"/>
             </w:pPr>
             <w:r>
               <w:rPr>
@@ -6881,7 +6881,7 @@
                 <w:right w:val="none" w:sz="0" w:space="0" w:color="000000"/>
               </w:pBdr>
               <w:spacing w:after="100" w:before="100" w:line="240"/>
-              <w:ind w:left="100" w:right="100" w:firstLine="0" w:firstLineChars="0"/>
+              <w:ind w:firstLine="0" w:left="100" w:right="100"/>
             </w:pPr>
             <w:r>
               <w:rPr>
@@ -6925,7 +6925,7 @@
                 <w:right w:val="none" w:sz="0" w:space="0" w:color="000000"/>
               </w:pBdr>
               <w:spacing w:after="100" w:before="100" w:line="240"/>
-              <w:ind w:left="100" w:right="100" w:firstLine="0" w:firstLineChars="0"/>
+              <w:ind w:firstLine="0" w:left="100" w:right="100"/>
             </w:pPr>
             <w:r>
               <w:rPr>
@@ -6969,7 +6969,7 @@
                 <w:right w:val="none" w:sz="0" w:space="0" w:color="000000"/>
               </w:pBdr>
               <w:spacing w:after="100" w:before="100" w:line="240"/>
-              <w:ind w:left="100" w:right="100" w:firstLine="0" w:firstLineChars="0"/>
+              <w:ind w:firstLine="0" w:left="100" w:right="100"/>
             </w:pPr>
             <w:r>
               <w:rPr>
@@ -7013,7 +7013,7 @@
                 <w:right w:val="none" w:sz="0" w:space="0" w:color="000000"/>
               </w:pBdr>
               <w:spacing w:after="100" w:before="100" w:line="240"/>
-              <w:ind w:left="100" w:right="100" w:firstLine="0" w:firstLineChars="0"/>
+              <w:ind w:firstLine="0" w:left="100" w:right="100"/>
             </w:pPr>
             <w:r>
               <w:rPr>
@@ -7032,7 +7032,7 @@
       </w:tr>
       <w:tr>
         <w:trPr>
-          <w:trHeight w:val="596" w:hRule="auto"/>
+          <w:trHeight w:val="613" w:hRule="auto"/>
         </w:trPr>
         body26
         <w:tc>
@@ -7063,7 +7063,7 @@
                 <w:right w:val="none" w:sz="0" w:space="0" w:color="000000"/>
               </w:pBdr>
               <w:spacing w:after="100" w:before="100" w:line="240"/>
-              <w:ind w:left="100" w:right="100" w:firstLine="0" w:firstLineChars="0"/>
+              <w:ind w:firstLine="0" w:left="100" w:right="100"/>
             </w:pPr>
             <w:r>
               <w:rPr>
@@ -7107,7 +7107,7 @@
                 <w:right w:val="none" w:sz="0" w:space="0" w:color="000000"/>
               </w:pBdr>
               <w:spacing w:after="100" w:before="100" w:line="240"/>
-              <w:ind w:left="100" w:right="100" w:firstLine="0" w:firstLineChars="0"/>
+              <w:ind w:firstLine="0" w:left="100" w:right="100"/>
             </w:pPr>
             <w:r>
               <w:rPr>
@@ -7151,7 +7151,7 @@
                 <w:right w:val="none" w:sz="0" w:space="0" w:color="000000"/>
               </w:pBdr>
               <w:spacing w:after="100" w:before="100" w:line="240"/>
-              <w:ind w:left="100" w:right="100" w:firstLine="0" w:firstLineChars="0"/>
+              <w:ind w:firstLine="0" w:left="100" w:right="100"/>
             </w:pPr>
             <w:r>
               <w:rPr>
@@ -7195,7 +7195,7 @@
                 <w:right w:val="none" w:sz="0" w:space="0" w:color="000000"/>
               </w:pBdr>
               <w:spacing w:after="100" w:before="100" w:line="240"/>
-              <w:ind w:left="100" w:right="100" w:firstLine="0" w:firstLineChars="0"/>
+              <w:ind w:firstLine="0" w:left="100" w:right="100"/>
             </w:pPr>
             <w:r>
               <w:rPr>
@@ -7239,7 +7239,7 @@
                 <w:right w:val="none" w:sz="0" w:space="0" w:color="000000"/>
               </w:pBdr>
               <w:spacing w:after="100" w:before="100" w:line="240"/>
-              <w:ind w:left="100" w:right="100" w:firstLine="0" w:firstLineChars="0"/>
+              <w:ind w:firstLine="0" w:left="100" w:right="100"/>
             </w:pPr>
             <w:r>
               <w:rPr>
@@ -7283,7 +7283,7 @@
                 <w:right w:val="none" w:sz="0" w:space="0" w:color="000000"/>
               </w:pBdr>
               <w:spacing w:after="100" w:before="100" w:line="240"/>
-              <w:ind w:left="100" w:right="100" w:firstLine="0" w:firstLineChars="0"/>
+              <w:ind w:firstLine="0" w:left="100" w:right="100"/>
             </w:pPr>
             <w:r>
               <w:rPr>
@@ -7302,7 +7302,7 @@
       </w:tr>
       <w:tr>
         <w:trPr>
-          <w:trHeight w:val="598" w:hRule="auto"/>
+          <w:trHeight w:val="613" w:hRule="auto"/>
         </w:trPr>
         body27
         <w:tc>
@@ -7333,7 +7333,7 @@
                 <w:right w:val="none" w:sz="0" w:space="0" w:color="000000"/>
               </w:pBdr>
               <w:spacing w:after="100" w:before="100" w:line="240"/>
-              <w:ind w:left="100" w:right="100" w:firstLine="0" w:firstLineChars="0"/>
+              <w:ind w:firstLine="0" w:left="100" w:right="100"/>
             </w:pPr>
             <w:r>
               <w:rPr>
@@ -7377,7 +7377,7 @@
                 <w:right w:val="none" w:sz="0" w:space="0" w:color="000000"/>
               </w:pBdr>
               <w:spacing w:after="100" w:before="100" w:line="240"/>
-              <w:ind w:left="100" w:right="100" w:firstLine="0" w:firstLineChars="0"/>
+              <w:ind w:firstLine="0" w:left="100" w:right="100"/>
             </w:pPr>
             <w:r>
               <w:rPr>
@@ -7421,7 +7421,7 @@
                 <w:right w:val="none" w:sz="0" w:space="0" w:color="000000"/>
               </w:pBdr>
               <w:spacing w:after="100" w:before="100" w:line="240"/>
-              <w:ind w:left="100" w:right="100" w:firstLine="0" w:firstLineChars="0"/>
+              <w:ind w:firstLine="0" w:left="100" w:right="100"/>
             </w:pPr>
             <w:r>
               <w:rPr>
@@ -7465,7 +7465,7 @@
                 <w:right w:val="none" w:sz="0" w:space="0" w:color="000000"/>
               </w:pBdr>
               <w:spacing w:after="100" w:before="100" w:line="240"/>
-              <w:ind w:left="100" w:right="100" w:firstLine="0" w:firstLineChars="0"/>
+              <w:ind w:firstLine="0" w:left="100" w:right="100"/>
             </w:pPr>
             <w:r>
               <w:rPr>
@@ -7509,7 +7509,7 @@
                 <w:right w:val="none" w:sz="0" w:space="0" w:color="000000"/>
               </w:pBdr>
               <w:spacing w:after="100" w:before="100" w:line="240"/>
-              <w:ind w:left="100" w:right="100" w:firstLine="0" w:firstLineChars="0"/>
+              <w:ind w:firstLine="0" w:left="100" w:right="100"/>
             </w:pPr>
             <w:r>
               <w:rPr>
@@ -7553,7 +7553,7 @@
                 <w:right w:val="none" w:sz="0" w:space="0" w:color="000000"/>
               </w:pBdr>
               <w:spacing w:after="100" w:before="100" w:line="240"/>
-              <w:ind w:left="100" w:right="100" w:firstLine="0" w:firstLineChars="0"/>
+              <w:ind w:firstLine="0" w:left="100" w:right="100"/>
             </w:pPr>
             <w:r>
               <w:rPr>
@@ -7572,7 +7572,7 @@
       </w:tr>
       <w:tr>
         <w:trPr>
-          <w:trHeight w:val="598" w:hRule="auto"/>
+          <w:trHeight w:val="613" w:hRule="auto"/>
         </w:trPr>
         body28
         <w:tc>
@@ -7603,7 +7603,7 @@
                 <w:right w:val="none" w:sz="0" w:space="0" w:color="000000"/>
               </w:pBdr>
               <w:spacing w:after="100" w:before="100" w:line="240"/>
-              <w:ind w:left="100" w:right="100" w:firstLine="0" w:firstLineChars="0"/>
+              <w:ind w:firstLine="0" w:left="100" w:right="100"/>
             </w:pPr>
             <w:r>
               <w:rPr>
@@ -7647,7 +7647,7 @@
                 <w:right w:val="none" w:sz="0" w:space="0" w:color="000000"/>
               </w:pBdr>
               <w:spacing w:after="100" w:before="100" w:line="240"/>
-              <w:ind w:left="100" w:right="100" w:firstLine="0" w:firstLineChars="0"/>
+              <w:ind w:firstLine="0" w:left="100" w:right="100"/>
             </w:pPr>
             <w:r>
               <w:rPr>
@@ -7691,7 +7691,7 @@
                 <w:right w:val="none" w:sz="0" w:space="0" w:color="000000"/>
               </w:pBdr>
               <w:spacing w:after="100" w:before="100" w:line="240"/>
-              <w:ind w:left="100" w:right="100" w:firstLine="0" w:firstLineChars="0"/>
+              <w:ind w:firstLine="0" w:left="100" w:right="100"/>
             </w:pPr>
             <w:r>
               <w:rPr>
@@ -7735,7 +7735,7 @@
                 <w:right w:val="none" w:sz="0" w:space="0" w:color="000000"/>
               </w:pBdr>
               <w:spacing w:after="100" w:before="100" w:line="240"/>
-              <w:ind w:left="100" w:right="100" w:firstLine="0" w:firstLineChars="0"/>
+              <w:ind w:firstLine="0" w:left="100" w:right="100"/>
             </w:pPr>
             <w:r>
               <w:rPr>
@@ -7779,7 +7779,7 @@
                 <w:right w:val="none" w:sz="0" w:space="0" w:color="000000"/>
               </w:pBdr>
               <w:spacing w:after="100" w:before="100" w:line="240"/>
-              <w:ind w:left="100" w:right="100" w:firstLine="0" w:firstLineChars="0"/>
+              <w:ind w:firstLine="0" w:left="100" w:right="100"/>
             </w:pPr>
             <w:r>
               <w:rPr>
@@ -7823,7 +7823,7 @@
                 <w:right w:val="none" w:sz="0" w:space="0" w:color="000000"/>
               </w:pBdr>
               <w:spacing w:after="100" w:before="100" w:line="240"/>
-              <w:ind w:left="100" w:right="100" w:firstLine="0" w:firstLineChars="0"/>
+              <w:ind w:firstLine="0" w:left="100" w:right="100"/>
             </w:pPr>
             <w:r>
               <w:rPr>
@@ -7842,7 +7842,7 @@
       </w:tr>
       <w:tr>
         <w:trPr>
-          <w:trHeight w:val="596" w:hRule="auto"/>
+          <w:trHeight w:val="613" w:hRule="auto"/>
         </w:trPr>
         body29
         <w:tc>
@@ -7873,7 +7873,7 @@
                 <w:right w:val="none" w:sz="0" w:space="0" w:color="000000"/>
               </w:pBdr>
               <w:spacing w:after="100" w:before="100" w:line="240"/>
-              <w:ind w:left="100" w:right="100" w:firstLine="0" w:firstLineChars="0"/>
+              <w:ind w:firstLine="0" w:left="100" w:right="100"/>
             </w:pPr>
             <w:r>
               <w:rPr>
@@ -7917,7 +7917,7 @@
                 <w:right w:val="none" w:sz="0" w:space="0" w:color="000000"/>
               </w:pBdr>
               <w:spacing w:after="100" w:before="100" w:line="240"/>
-              <w:ind w:left="100" w:right="100" w:firstLine="0" w:firstLineChars="0"/>
+              <w:ind w:firstLine="0" w:left="100" w:right="100"/>
             </w:pPr>
             <w:r>
               <w:rPr>
@@ -7961,7 +7961,7 @@
                 <w:right w:val="none" w:sz="0" w:space="0" w:color="000000"/>
               </w:pBdr>
               <w:spacing w:after="100" w:before="100" w:line="240"/>
-              <w:ind w:left="100" w:right="100" w:firstLine="0" w:firstLineChars="0"/>
+              <w:ind w:firstLine="0" w:left="100" w:right="100"/>
             </w:pPr>
             <w:r>
               <w:rPr>
@@ -8005,7 +8005,7 @@
                 <w:right w:val="none" w:sz="0" w:space="0" w:color="000000"/>
               </w:pBdr>
               <w:spacing w:after="100" w:before="100" w:line="240"/>
-              <w:ind w:left="100" w:right="100" w:firstLine="0" w:firstLineChars="0"/>
+              <w:ind w:firstLine="0" w:left="100" w:right="100"/>
             </w:pPr>
             <w:r>
               <w:rPr>
@@ -8049,7 +8049,7 @@
                 <w:right w:val="none" w:sz="0" w:space="0" w:color="000000"/>
               </w:pBdr>
               <w:spacing w:after="100" w:before="100" w:line="240"/>
-              <w:ind w:left="100" w:right="100" w:firstLine="0" w:firstLineChars="0"/>
+              <w:ind w:firstLine="0" w:left="100" w:right="100"/>
             </w:pPr>
             <w:r>
               <w:rPr>
@@ -8093,7 +8093,7 @@
                 <w:right w:val="none" w:sz="0" w:space="0" w:color="000000"/>
               </w:pBdr>
               <w:spacing w:after="100" w:before="100" w:line="240"/>
-              <w:ind w:left="100" w:right="100" w:firstLine="0" w:firstLineChars="0"/>
+              <w:ind w:firstLine="0" w:left="100" w:right="100"/>
             </w:pPr>
             <w:r>
               <w:rPr>
@@ -8112,13 +8112,13 @@
       </w:tr>
       <w:tr>
         <w:trPr>
-          <w:trHeight w:val="596" w:hRule="auto"/>
+          <w:trHeight w:val="613" w:hRule="auto"/>
         </w:trPr>
         body30
         <w:tc>
           <w:tcPr>
             <w:tcBorders>
-              <w:bottom w:val="single" w:sz="12" w:space="0" w:color="666666"/>
+              <w:bottom w:val="single" w:sz="16" w:space="0" w:color="666666"/>
               <w:top w:val="none" w:sz="0" w:space="0" w:color="000000"/>
               <w:left w:val="none" w:sz="0" w:space="0" w:color="000000"/>
               <w:right w:val="none" w:sz="0" w:space="0" w:color="000000"/>
@@ -8143,7 +8143,7 @@
                 <w:right w:val="none" w:sz="0" w:space="0" w:color="000000"/>
               </w:pBdr>
               <w:spacing w:after="100" w:before="100" w:line="240"/>
-              <w:ind w:left="100" w:right="100" w:firstLine="0" w:firstLineChars="0"/>
+              <w:ind w:firstLine="0" w:left="100" w:right="100"/>
             </w:pPr>
             <w:r>
               <w:rPr>
@@ -8162,7 +8162,7 @@
         <w:tc>
           <w:tcPr>
             <w:tcBorders>
-              <w:bottom w:val="single" w:sz="12" w:space="0" w:color="666666"/>
+              <w:bottom w:val="single" w:sz="16" w:space="0" w:color="666666"/>
               <w:top w:val="none" w:sz="0" w:space="0" w:color="000000"/>
               <w:left w:val="none" w:sz="0" w:space="0" w:color="000000"/>
               <w:right w:val="none" w:sz="0" w:space="0" w:color="000000"/>
@@ -8187,7 +8187,7 @@
                 <w:right w:val="none" w:sz="0" w:space="0" w:color="000000"/>
               </w:pBdr>
               <w:spacing w:after="100" w:before="100" w:line="240"/>
-              <w:ind w:left="100" w:right="100" w:firstLine="0" w:firstLineChars="0"/>
+              <w:ind w:firstLine="0" w:left="100" w:right="100"/>
             </w:pPr>
             <w:r>
               <w:rPr>
@@ -8206,7 +8206,7 @@
         <w:tc>
           <w:tcPr>
             <w:tcBorders>
-              <w:bottom w:val="single" w:sz="12" w:space="0" w:color="666666"/>
+              <w:bottom w:val="single" w:sz="16" w:space="0" w:color="666666"/>
               <w:top w:val="none" w:sz="0" w:space="0" w:color="000000"/>
               <w:left w:val="none" w:sz="0" w:space="0" w:color="000000"/>
               <w:right w:val="none" w:sz="0" w:space="0" w:color="000000"/>
@@ -8231,7 +8231,7 @@
                 <w:right w:val="none" w:sz="0" w:space="0" w:color="000000"/>
               </w:pBdr>
               <w:spacing w:after="100" w:before="100" w:line="240"/>
-              <w:ind w:left="100" w:right="100" w:firstLine="0" w:firstLineChars="0"/>
+              <w:ind w:firstLine="0" w:left="100" w:right="100"/>
             </w:pPr>
             <w:r>
               <w:rPr>
@@ -8250,7 +8250,7 @@
         <w:tc>
           <w:tcPr>
             <w:tcBorders>
-              <w:bottom w:val="single" w:sz="12" w:space="0" w:color="666666"/>
+              <w:bottom w:val="single" w:sz="16" w:space="0" w:color="666666"/>
               <w:top w:val="none" w:sz="0" w:space="0" w:color="000000"/>
               <w:left w:val="none" w:sz="0" w:space="0" w:color="000000"/>
               <w:right w:val="none" w:sz="0" w:space="0" w:color="000000"/>
@@ -8275,7 +8275,7 @@
                 <w:right w:val="none" w:sz="0" w:space="0" w:color="000000"/>
               </w:pBdr>
               <w:spacing w:after="100" w:before="100" w:line="240"/>
-              <w:ind w:left="100" w:right="100" w:firstLine="0" w:firstLineChars="0"/>
+              <w:ind w:firstLine="0" w:left="100" w:right="100"/>
             </w:pPr>
             <w:r>
               <w:rPr>
@@ -8294,7 +8294,7 @@
         <w:tc>
           <w:tcPr>
             <w:tcBorders>
-              <w:bottom w:val="single" w:sz="12" w:space="0" w:color="666666"/>
+              <w:bottom w:val="single" w:sz="16" w:space="0" w:color="666666"/>
               <w:top w:val="none" w:sz="0" w:space="0" w:color="000000"/>
               <w:left w:val="none" w:sz="0" w:space="0" w:color="000000"/>
               <w:right w:val="none" w:sz="0" w:space="0" w:color="000000"/>
@@ -8319,7 +8319,7 @@
                 <w:right w:val="none" w:sz="0" w:space="0" w:color="000000"/>
               </w:pBdr>
               <w:spacing w:after="100" w:before="100" w:line="240"/>
-              <w:ind w:left="100" w:right="100" w:firstLine="0" w:firstLineChars="0"/>
+              <w:ind w:firstLine="0" w:left="100" w:right="100"/>
             </w:pPr>
             <w:r>
               <w:rPr>
@@ -8338,7 +8338,7 @@
         <w:tc>
           <w:tcPr>
             <w:tcBorders>
-              <w:bottom w:val="single" w:sz="12" w:space="0" w:color="666666"/>
+              <w:bottom w:val="single" w:sz="16" w:space="0" w:color="666666"/>
               <w:top w:val="none" w:sz="0" w:space="0" w:color="000000"/>
               <w:left w:val="none" w:sz="0" w:space="0" w:color="000000"/>
               <w:right w:val="none" w:sz="0" w:space="0" w:color="000000"/>
@@ -8363,7 +8363,7 @@
                 <w:right w:val="none" w:sz="0" w:space="0" w:color="000000"/>
               </w:pBdr>
               <w:spacing w:after="100" w:before="100" w:line="240"/>
-              <w:ind w:left="100" w:right="100" w:firstLine="0" w:firstLineChars="0"/>
+              <w:ind w:firstLine="0" w:left="100" w:right="100"/>
             </w:pPr>
             <w:r>
               <w:rPr>
@@ -8389,7 +8389,7 @@
           <w:tcPr>
             <w:tcBorders>
               <w:bottom w:val="none" w:sz="0" w:space="0" w:color="FFFFFF"/>
-              <w:top w:val="single" w:sz="12" w:space="0" w:color="666666"/>
+              <w:top w:val="single" w:sz="16" w:space="0" w:color="666666"/>
               <w:left w:val="none" w:sz="0" w:space="0" w:color="FFFFFF"/>
               <w:right w:val="none" w:sz="0" w:space="0" w:color="FFFFFF"/>
             </w:tcBorders>
@@ -8413,11 +8413,11 @@
                 <w:right w:val="none" w:sz="0" w:space="0" w:color="000000"/>
               </w:pBdr>
               <w:spacing w:after="100" w:before="100" w:line="240"/>
-              <w:ind w:left="100" w:right="100" w:firstLine="0" w:firstLineChars="0"/>
-            </w:pPr>
-            <w:r>
-              <w:rPr>
-                <w:rFonts w:ascii="Helvetica" w:hAnsi="Helvetica" w:eastAsia="Helvetica" w:cs="Helvetica"/>
+              <w:ind w:firstLine="0" w:left="100" w:right="100"/>
+            </w:pPr>
+            <w:r>
+              <w:rPr>
+                <w:rFonts w:ascii="Arial" w:hAnsi="Arial" w:eastAsia="Arial" w:cs="Arial"/>
                 <w:i w:val="false"/>
                 <w:b w:val="false"/>
                 <w:u w:val="none"/>
@@ -8433,7 +8433,7 @@
           <w:tcPr>
             <w:tcBorders>
               <w:bottom w:val="none" w:sz="0" w:space="0" w:color="FFFFFF"/>
-              <w:top w:val="single" w:sz="12" w:space="0" w:color="666666"/>
+              <w:top w:val="single" w:sz="16" w:space="0" w:color="666666"/>
               <w:left w:val="none" w:sz="0" w:space="0" w:color="FFFFFF"/>
               <w:right w:val="none" w:sz="0" w:space="0" w:color="FFFFFF"/>
             </w:tcBorders>
@@ -8457,11 +8457,11 @@
                 <w:right w:val="none" w:sz="0" w:space="0" w:color="000000"/>
               </w:pBdr>
               <w:spacing w:after="100" w:before="100" w:line="240"/>
-              <w:ind w:left="100" w:right="100" w:firstLine="0" w:firstLineChars="0"/>
-            </w:pPr>
-            <w:r>
-              <w:rPr>
-                <w:rFonts w:ascii="Helvetica" w:hAnsi="Helvetica" w:eastAsia="Helvetica" w:cs="Helvetica"/>
+              <w:ind w:firstLine="0" w:left="100" w:right="100"/>
+            </w:pPr>
+            <w:r>
+              <w:rPr>
+                <w:rFonts w:ascii="Arial" w:hAnsi="Arial" w:eastAsia="Arial" w:cs="Arial"/>
                 <w:i w:val="false"/>
                 <w:b w:val="false"/>
                 <w:u w:val="none"/>
@@ -8477,7 +8477,7 @@
           <w:tcPr>
             <w:tcBorders>
               <w:bottom w:val="none" w:sz="0" w:space="0" w:color="FFFFFF"/>
-              <w:top w:val="single" w:sz="12" w:space="0" w:color="666666"/>
+              <w:top w:val="single" w:sz="16" w:space="0" w:color="666666"/>
               <w:left w:val="none" w:sz="0" w:space="0" w:color="FFFFFF"/>
               <w:right w:val="none" w:sz="0" w:space="0" w:color="FFFFFF"/>
             </w:tcBorders>
@@ -8501,11 +8501,11 @@
                 <w:right w:val="none" w:sz="0" w:space="0" w:color="000000"/>
               </w:pBdr>
               <w:spacing w:after="100" w:before="100" w:line="240"/>
-              <w:ind w:left="100" w:right="100" w:firstLine="0" w:firstLineChars="0"/>
-            </w:pPr>
-            <w:r>
-              <w:rPr>
-                <w:rFonts w:ascii="Helvetica" w:hAnsi="Helvetica" w:eastAsia="Helvetica" w:cs="Helvetica"/>
+              <w:ind w:firstLine="0" w:left="100" w:right="100"/>
+            </w:pPr>
+            <w:r>
+              <w:rPr>
+                <w:rFonts w:ascii="Arial" w:hAnsi="Arial" w:eastAsia="Arial" w:cs="Arial"/>
                 <w:i w:val="false"/>
                 <w:b w:val="false"/>
                 <w:u w:val="none"/>
@@ -8521,7 +8521,7 @@
           <w:tcPr>
             <w:tcBorders>
               <w:bottom w:val="none" w:sz="0" w:space="0" w:color="FFFFFF"/>
-              <w:top w:val="single" w:sz="12" w:space="0" w:color="666666"/>
+              <w:top w:val="single" w:sz="16" w:space="0" w:color="666666"/>
               <w:left w:val="none" w:sz="0" w:space="0" w:color="FFFFFF"/>
               <w:right w:val="none" w:sz="0" w:space="0" w:color="FFFFFF"/>
             </w:tcBorders>
@@ -8545,11 +8545,11 @@
                 <w:right w:val="none" w:sz="0" w:space="0" w:color="000000"/>
               </w:pBdr>
               <w:spacing w:after="100" w:before="100" w:line="240"/>
-              <w:ind w:left="100" w:right="100" w:firstLine="0" w:firstLineChars="0"/>
-            </w:pPr>
-            <w:r>
-              <w:rPr>
-                <w:rFonts w:ascii="Helvetica" w:hAnsi="Helvetica" w:eastAsia="Helvetica" w:cs="Helvetica"/>
+              <w:ind w:firstLine="0" w:left="100" w:right="100"/>
+            </w:pPr>
+            <w:r>
+              <w:rPr>
+                <w:rFonts w:ascii="Arial" w:hAnsi="Arial" w:eastAsia="Arial" w:cs="Arial"/>
                 <w:i w:val="false"/>
                 <w:b w:val="false"/>
                 <w:u w:val="none"/>
@@ -8565,7 +8565,7 @@
           <w:tcPr>
             <w:tcBorders>
               <w:bottom w:val="none" w:sz="0" w:space="0" w:color="FFFFFF"/>
-              <w:top w:val="single" w:sz="12" w:space="0" w:color="666666"/>
+              <w:top w:val="single" w:sz="16" w:space="0" w:color="666666"/>
               <w:left w:val="none" w:sz="0" w:space="0" w:color="FFFFFF"/>
               <w:right w:val="none" w:sz="0" w:space="0" w:color="FFFFFF"/>
             </w:tcBorders>
@@ -8589,11 +8589,11 @@
                 <w:right w:val="none" w:sz="0" w:space="0" w:color="000000"/>
               </w:pBdr>
               <w:spacing w:after="100" w:before="100" w:line="240"/>
-              <w:ind w:left="100" w:right="100" w:firstLine="0" w:firstLineChars="0"/>
-            </w:pPr>
-            <w:r>
-              <w:rPr>
-                <w:rFonts w:ascii="Helvetica" w:hAnsi="Helvetica" w:eastAsia="Helvetica" w:cs="Helvetica"/>
+              <w:ind w:firstLine="0" w:left="100" w:right="100"/>
+            </w:pPr>
+            <w:r>
+              <w:rPr>
+                <w:rFonts w:ascii="Arial" w:hAnsi="Arial" w:eastAsia="Arial" w:cs="Arial"/>
                 <w:i w:val="false"/>
                 <w:b w:val="false"/>
                 <w:u w:val="none"/>
@@ -8609,7 +8609,7 @@
           <w:tcPr>
             <w:tcBorders>
               <w:bottom w:val="none" w:sz="0" w:space="0" w:color="FFFFFF"/>
-              <w:top w:val="single" w:sz="12" w:space="0" w:color="666666"/>
+              <w:top w:val="single" w:sz="16" w:space="0" w:color="666666"/>
               <w:left w:val="none" w:sz="0" w:space="0" w:color="FFFFFF"/>
               <w:right w:val="none" w:sz="0" w:space="0" w:color="FFFFFF"/>
             </w:tcBorders>
@@ -8633,11 +8633,11 @@
                 <w:right w:val="none" w:sz="0" w:space="0" w:color="000000"/>
               </w:pBdr>
               <w:spacing w:after="100" w:before="100" w:line="240"/>
-              <w:ind w:left="100" w:right="100" w:firstLine="0" w:firstLineChars="0"/>
-            </w:pPr>
-            <w:r>
-              <w:rPr>
-                <w:rFonts w:ascii="Helvetica" w:hAnsi="Helvetica" w:eastAsia="Helvetica" w:cs="Helvetica"/>
+              <w:ind w:firstLine="0" w:left="100" w:right="100"/>
+            </w:pPr>
+            <w:r>
+              <w:rPr>
+                <w:rFonts w:ascii="Arial" w:hAnsi="Arial" w:eastAsia="Arial" w:cs="Arial"/>
                 <w:i w:val="false"/>
                 <w:b w:val="false"/>
                 <w:u w:val="none"/>

</xml_diff>